<commit_message>
Cmabio documento de vectores
</commit_message>
<xml_diff>
--- a/documentos/S0/02_Vectores.docx
+++ b/documentos/S0/02_Vectores.docx
@@ -114,8 +114,54 @@
           <w:sz w:val="24"/>
           <w:szCs w:val="24"/>
         </w:rPr>
-        <w:t>Dado que R es un lenguaje de programación utilizado ampliamente para el análisis de datos, machine learning y depp learning</w:t>
-      </w:r>
+        <w:t xml:space="preserve">Dado que R es un lenguaje de programación utilizado ampliamente para el análisis de datos, machine </w:t>
+      </w:r>
+      <w:proofErr w:type="spellStart"/>
+      <w:r>
+        <w:rPr>
+          <w:rFonts w:ascii="Arial" w:hAnsi="Arial" w:cs="Arial"/>
+          <w:sz w:val="24"/>
+          <w:szCs w:val="24"/>
+        </w:rPr>
+        <w:t>learning</w:t>
+      </w:r>
+      <w:proofErr w:type="spellEnd"/>
+      <w:r>
+        <w:rPr>
+          <w:rFonts w:ascii="Arial" w:hAnsi="Arial" w:cs="Arial"/>
+          <w:sz w:val="24"/>
+          <w:szCs w:val="24"/>
+        </w:rPr>
+        <w:t xml:space="preserve"> y </w:t>
+      </w:r>
+      <w:proofErr w:type="spellStart"/>
+      <w:r>
+        <w:rPr>
+          <w:rFonts w:ascii="Arial" w:hAnsi="Arial" w:cs="Arial"/>
+          <w:sz w:val="24"/>
+          <w:szCs w:val="24"/>
+        </w:rPr>
+        <w:t>depp</w:t>
+      </w:r>
+      <w:proofErr w:type="spellEnd"/>
+      <w:r>
+        <w:rPr>
+          <w:rFonts w:ascii="Arial" w:hAnsi="Arial" w:cs="Arial"/>
+          <w:sz w:val="24"/>
+          <w:szCs w:val="24"/>
+        </w:rPr>
+        <w:t xml:space="preserve"> </w:t>
+      </w:r>
+      <w:proofErr w:type="spellStart"/>
+      <w:r>
+        <w:rPr>
+          <w:rFonts w:ascii="Arial" w:hAnsi="Arial" w:cs="Arial"/>
+          <w:sz w:val="24"/>
+          <w:szCs w:val="24"/>
+        </w:rPr>
+        <w:t>learning</w:t>
+      </w:r>
+      <w:proofErr w:type="spellEnd"/>
       <w:r>
         <w:rPr>
           <w:rFonts w:ascii="Arial" w:hAnsi="Arial" w:cs="Arial"/>
@@ -309,33 +355,167 @@
           <w:sz w:val="24"/>
           <w:szCs w:val="24"/>
         </w:rPr>
-        <w:t>marcos de datos o dataframes</w:t>
-      </w:r>
-    </w:p>
-    <w:p>
-      <w:pPr>
-        <w:rPr>
-          <w:rFonts w:ascii="Arial" w:hAnsi="Arial" w:cs="Arial"/>
-          <w:sz w:val="24"/>
-          <w:szCs w:val="24"/>
-        </w:rPr>
-      </w:pPr>
-    </w:p>
-    <w:p>
-      <w:pPr>
-        <w:rPr>
-          <w:rFonts w:ascii="Arial" w:hAnsi="Arial" w:cs="Arial"/>
-          <w:sz w:val="24"/>
-          <w:szCs w:val="24"/>
-        </w:rPr>
-      </w:pPr>
-      <w:r>
-        <w:rPr>
-          <w:rFonts w:ascii="Arial" w:hAnsi="Arial" w:cs="Arial"/>
-          <w:sz w:val="24"/>
-          <w:szCs w:val="24"/>
-        </w:rPr>
-        <w:t>R contempla un tipo de dataframe con mayores propiedades, a mi me gusta verlo como un dataframe con esteroides el cual se puede generar a través de una librería especifica y se le llama “tibble” o “tbl”, lo veremos próximamente, aunque por experiencia hay algunos algoritmos que no son capaces de trabajar con este tipo de dataframe y también hay algunas librerías estadísticas que no soportan este formato, el formato tbl es muy potente si tenemos en mente raspados web, importación de datos o los típicos ETL (Extracción, Transformación y Carga de Datos por sus siglas en ingles).</w:t>
+        <w:t xml:space="preserve">marcos de datos o </w:t>
+      </w:r>
+      <w:proofErr w:type="spellStart"/>
+      <w:r>
+        <w:rPr>
+          <w:rFonts w:ascii="Arial" w:hAnsi="Arial" w:cs="Arial"/>
+          <w:sz w:val="24"/>
+          <w:szCs w:val="24"/>
+        </w:rPr>
+        <w:t>dataframes</w:t>
+      </w:r>
+      <w:proofErr w:type="spellEnd"/>
+    </w:p>
+    <w:p>
+      <w:pPr>
+        <w:rPr>
+          <w:rFonts w:ascii="Arial" w:hAnsi="Arial" w:cs="Arial"/>
+          <w:sz w:val="24"/>
+          <w:szCs w:val="24"/>
+        </w:rPr>
+      </w:pPr>
+    </w:p>
+    <w:p>
+      <w:pPr>
+        <w:rPr>
+          <w:rFonts w:ascii="Arial" w:hAnsi="Arial" w:cs="Arial"/>
+          <w:sz w:val="24"/>
+          <w:szCs w:val="24"/>
+        </w:rPr>
+      </w:pPr>
+      <w:r>
+        <w:rPr>
+          <w:rFonts w:ascii="Arial" w:hAnsi="Arial" w:cs="Arial"/>
+          <w:sz w:val="24"/>
+          <w:szCs w:val="24"/>
+        </w:rPr>
+        <w:t xml:space="preserve">R contempla un tipo de </w:t>
+      </w:r>
+      <w:proofErr w:type="spellStart"/>
+      <w:r>
+        <w:rPr>
+          <w:rFonts w:ascii="Arial" w:hAnsi="Arial" w:cs="Arial"/>
+          <w:sz w:val="24"/>
+          <w:szCs w:val="24"/>
+        </w:rPr>
+        <w:t>dataframe</w:t>
+      </w:r>
+      <w:proofErr w:type="spellEnd"/>
+      <w:r>
+        <w:rPr>
+          <w:rFonts w:ascii="Arial" w:hAnsi="Arial" w:cs="Arial"/>
+          <w:sz w:val="24"/>
+          <w:szCs w:val="24"/>
+        </w:rPr>
+        <w:t xml:space="preserve"> con mayores propiedades, a </w:t>
+      </w:r>
+      <w:r>
+        <w:rPr>
+          <w:rFonts w:ascii="Arial" w:hAnsi="Arial" w:cs="Arial"/>
+          <w:sz w:val="24"/>
+          <w:szCs w:val="24"/>
+        </w:rPr>
+        <w:t>mí</w:t>
+      </w:r>
+      <w:r>
+        <w:rPr>
+          <w:rFonts w:ascii="Arial" w:hAnsi="Arial" w:cs="Arial"/>
+          <w:sz w:val="24"/>
+          <w:szCs w:val="24"/>
+        </w:rPr>
+        <w:t xml:space="preserve"> me gusta verlo como un </w:t>
+      </w:r>
+      <w:proofErr w:type="spellStart"/>
+      <w:r>
+        <w:rPr>
+          <w:rFonts w:ascii="Arial" w:hAnsi="Arial" w:cs="Arial"/>
+          <w:sz w:val="24"/>
+          <w:szCs w:val="24"/>
+        </w:rPr>
+        <w:t>dataframe</w:t>
+      </w:r>
+      <w:proofErr w:type="spellEnd"/>
+      <w:r>
+        <w:rPr>
+          <w:rFonts w:ascii="Arial" w:hAnsi="Arial" w:cs="Arial"/>
+          <w:sz w:val="24"/>
+          <w:szCs w:val="24"/>
+        </w:rPr>
+        <w:t xml:space="preserve"> con esteroides el cual se puede generar a través de una librería especifica y se le llama “</w:t>
+      </w:r>
+      <w:proofErr w:type="spellStart"/>
+      <w:r>
+        <w:rPr>
+          <w:rFonts w:ascii="Arial" w:hAnsi="Arial" w:cs="Arial"/>
+          <w:sz w:val="24"/>
+          <w:szCs w:val="24"/>
+        </w:rPr>
+        <w:t>tibble</w:t>
+      </w:r>
+      <w:proofErr w:type="spellEnd"/>
+      <w:r>
+        <w:rPr>
+          <w:rFonts w:ascii="Arial" w:hAnsi="Arial" w:cs="Arial"/>
+          <w:sz w:val="24"/>
+          <w:szCs w:val="24"/>
+        </w:rPr>
+        <w:t>” o “</w:t>
+      </w:r>
+      <w:proofErr w:type="spellStart"/>
+      <w:r>
+        <w:rPr>
+          <w:rFonts w:ascii="Arial" w:hAnsi="Arial" w:cs="Arial"/>
+          <w:sz w:val="24"/>
+          <w:szCs w:val="24"/>
+        </w:rPr>
+        <w:t>tbl</w:t>
+      </w:r>
+      <w:proofErr w:type="spellEnd"/>
+      <w:r>
+        <w:rPr>
+          <w:rFonts w:ascii="Arial" w:hAnsi="Arial" w:cs="Arial"/>
+          <w:sz w:val="24"/>
+          <w:szCs w:val="24"/>
+        </w:rPr>
+        <w:t xml:space="preserve">”, lo veremos próximamente, aunque por experiencia hay algunos algoritmos que no son capaces de trabajar con este tipo de </w:t>
+      </w:r>
+      <w:proofErr w:type="spellStart"/>
+      <w:r>
+        <w:rPr>
+          <w:rFonts w:ascii="Arial" w:hAnsi="Arial" w:cs="Arial"/>
+          <w:sz w:val="24"/>
+          <w:szCs w:val="24"/>
+        </w:rPr>
+        <w:t>dataframe</w:t>
+      </w:r>
+      <w:proofErr w:type="spellEnd"/>
+      <w:r>
+        <w:rPr>
+          <w:rFonts w:ascii="Arial" w:hAnsi="Arial" w:cs="Arial"/>
+          <w:sz w:val="24"/>
+          <w:szCs w:val="24"/>
+        </w:rPr>
+        <w:t xml:space="preserve"> y también hay algunas librerías estadísticas que no soportan este formato, el formato </w:t>
+      </w:r>
+      <w:proofErr w:type="spellStart"/>
+      <w:r>
+        <w:rPr>
+          <w:rFonts w:ascii="Arial" w:hAnsi="Arial" w:cs="Arial"/>
+          <w:sz w:val="24"/>
+          <w:szCs w:val="24"/>
+        </w:rPr>
+        <w:t>tbl</w:t>
+      </w:r>
+      <w:proofErr w:type="spellEnd"/>
+      <w:r>
+        <w:rPr>
+          <w:rFonts w:ascii="Arial" w:hAnsi="Arial" w:cs="Arial"/>
+          <w:sz w:val="24"/>
+          <w:szCs w:val="24"/>
+        </w:rPr>
+        <w:t xml:space="preserve"> es muy potente si tenemos en mente raspados web, importación de datos o los típicos ETL (Extracción, Transformación y Carga de Datos por sus siglas en ingles).</w:t>
       </w:r>
     </w:p>
     <w:p>
@@ -439,7 +619,23 @@
           <w:sz w:val="24"/>
           <w:szCs w:val="24"/>
         </w:rPr>
-        <w:t>Un vector puede contener cualquier numero de elementos, sin embargo, todos los elementos deben de ser del mismo tipo de valor.</w:t>
+        <w:t xml:space="preserve">Un vector puede contener cualquier </w:t>
+      </w:r>
+      <w:r>
+        <w:rPr>
+          <w:rFonts w:ascii="Arial" w:hAnsi="Arial" w:cs="Arial"/>
+          <w:sz w:val="24"/>
+          <w:szCs w:val="24"/>
+        </w:rPr>
+        <w:t>número</w:t>
+      </w:r>
+      <w:r>
+        <w:rPr>
+          <w:rFonts w:ascii="Arial" w:hAnsi="Arial" w:cs="Arial"/>
+          <w:sz w:val="24"/>
+          <w:szCs w:val="24"/>
+        </w:rPr>
+        <w:t xml:space="preserve"> de elementos, sin embargo, todos los elementos deben de ser del mismo tipo de valor.</w:t>
       </w:r>
     </w:p>
     <w:p>
@@ -473,7 +669,25 @@
           <w:sz w:val="24"/>
           <w:szCs w:val="24"/>
         </w:rPr>
-        <w:t>En R podemos determinar el tipo de vector con el comando typeof(nombre del vector).</w:t>
+        <w:t xml:space="preserve">En R podemos determinar el tipo de vector con el comando </w:t>
+      </w:r>
+      <w:proofErr w:type="spellStart"/>
+      <w:r>
+        <w:rPr>
+          <w:rFonts w:ascii="Arial" w:hAnsi="Arial" w:cs="Arial"/>
+          <w:sz w:val="24"/>
+          <w:szCs w:val="24"/>
+        </w:rPr>
+        <w:t>typeof</w:t>
+      </w:r>
+      <w:proofErr w:type="spellEnd"/>
+      <w:r>
+        <w:rPr>
+          <w:rFonts w:ascii="Arial" w:hAnsi="Arial" w:cs="Arial"/>
+          <w:sz w:val="24"/>
+          <w:szCs w:val="24"/>
+        </w:rPr>
+        <w:t>(nombre del vector).</w:t>
       </w:r>
     </w:p>
     <w:p>
@@ -1074,6 +1288,7 @@
           <w:lang w:eastAsia="es-GT"/>
         </w:rPr>
       </w:pPr>
+      <w:proofErr w:type="spellStart"/>
       <w:r>
         <w:rPr>
           <w:rFonts w:ascii="Courier New" w:eastAsia="Times New Roman" w:hAnsi="Courier New" w:cs="Courier New"/>
@@ -1084,6 +1299,7 @@
         </w:rPr>
         <w:t>typeof</w:t>
       </w:r>
+      <w:proofErr w:type="spellEnd"/>
       <w:r>
         <w:rPr>
           <w:rFonts w:ascii="Courier New" w:eastAsia="Times New Roman" w:hAnsi="Courier New" w:cs="Courier New"/>
@@ -1131,6 +1347,7 @@
           <w:lang w:eastAsia="es-GT"/>
         </w:rPr>
       </w:pPr>
+      <w:proofErr w:type="spellStart"/>
       <w:r>
         <w:rPr>
           <w:rFonts w:ascii="Courier New" w:eastAsia="Times New Roman" w:hAnsi="Courier New" w:cs="Courier New"/>
@@ -1141,6 +1358,7 @@
         </w:rPr>
         <w:t>typeof</w:t>
       </w:r>
+      <w:proofErr w:type="spellEnd"/>
       <w:r>
         <w:rPr>
           <w:rFonts w:ascii="Courier New" w:eastAsia="Times New Roman" w:hAnsi="Courier New" w:cs="Courier New"/>
@@ -1188,6 +1406,7 @@
           <w:lang w:eastAsia="es-GT"/>
         </w:rPr>
       </w:pPr>
+      <w:proofErr w:type="spellStart"/>
       <w:r>
         <w:rPr>
           <w:rFonts w:ascii="Courier New" w:eastAsia="Times New Roman" w:hAnsi="Courier New" w:cs="Courier New"/>
@@ -1198,6 +1417,7 @@
         </w:rPr>
         <w:t>typeof</w:t>
       </w:r>
+      <w:proofErr w:type="spellEnd"/>
       <w:r>
         <w:rPr>
           <w:rFonts w:ascii="Courier New" w:eastAsia="Times New Roman" w:hAnsi="Courier New" w:cs="Courier New"/>
@@ -1247,6 +1467,7 @@
           <w:lang w:eastAsia="es-GT"/>
         </w:rPr>
       </w:pPr>
+      <w:proofErr w:type="spellStart"/>
       <w:r>
         <w:rPr>
           <w:rFonts w:ascii="Courier New" w:eastAsia="Times New Roman" w:hAnsi="Courier New" w:cs="Courier New"/>
@@ -1257,6 +1478,7 @@
         </w:rPr>
         <w:t>typeof</w:t>
       </w:r>
+      <w:proofErr w:type="spellEnd"/>
       <w:r>
         <w:rPr>
           <w:rFonts w:ascii="Courier New" w:eastAsia="Times New Roman" w:hAnsi="Courier New" w:cs="Courier New"/>
@@ -1355,6 +1577,7 @@
         </w:rPr>
         <w:t xml:space="preserve"> </w:t>
       </w:r>
+      <w:proofErr w:type="spellStart"/>
       <w:r>
         <w:rPr>
           <w:rFonts w:ascii="Courier New" w:eastAsia="Times New Roman" w:hAnsi="Courier New" w:cs="Courier New"/>
@@ -1365,6 +1588,7 @@
         </w:rPr>
         <w:t>typeof</w:t>
       </w:r>
+      <w:proofErr w:type="spellEnd"/>
       <w:r>
         <w:rPr>
           <w:rFonts w:ascii="Courier New" w:eastAsia="Times New Roman" w:hAnsi="Courier New" w:cs="Courier New"/>
@@ -1464,7 +1688,29 @@
           <w:szCs w:val="20"/>
           <w:lang w:eastAsia="es-GT"/>
         </w:rPr>
-        <w:t>"logical"</w:t>
+        <w:t>"</w:t>
+      </w:r>
+      <w:proofErr w:type="spellStart"/>
+      <w:r>
+        <w:rPr>
+          <w:rFonts w:ascii="Courier New" w:eastAsia="Times New Roman" w:hAnsi="Courier New" w:cs="Courier New"/>
+          <w:color w:val="808080"/>
+          <w:sz w:val="20"/>
+          <w:szCs w:val="20"/>
+          <w:lang w:eastAsia="es-GT"/>
+        </w:rPr>
+        <w:t>logical</w:t>
+      </w:r>
+      <w:proofErr w:type="spellEnd"/>
+      <w:r>
+        <w:rPr>
+          <w:rFonts w:ascii="Courier New" w:eastAsia="Times New Roman" w:hAnsi="Courier New" w:cs="Courier New"/>
+          <w:color w:val="808080"/>
+          <w:sz w:val="20"/>
+          <w:szCs w:val="20"/>
+          <w:lang w:eastAsia="es-GT"/>
+        </w:rPr>
+        <w:t>"</w:t>
       </w:r>
     </w:p>
     <w:p>
@@ -1501,6 +1747,7 @@
         </w:rPr>
         <w:t xml:space="preserve"> </w:t>
       </w:r>
+      <w:proofErr w:type="spellStart"/>
       <w:r>
         <w:rPr>
           <w:rFonts w:ascii="Courier New" w:eastAsia="Times New Roman" w:hAnsi="Courier New" w:cs="Courier New"/>
@@ -1511,6 +1758,7 @@
         </w:rPr>
         <w:t>typeof</w:t>
       </w:r>
+      <w:proofErr w:type="spellEnd"/>
       <w:r>
         <w:rPr>
           <w:rFonts w:ascii="Courier New" w:eastAsia="Times New Roman" w:hAnsi="Courier New" w:cs="Courier New"/>
@@ -1610,7 +1858,29 @@
           <w:szCs w:val="20"/>
           <w:lang w:eastAsia="es-GT"/>
         </w:rPr>
-        <w:t>"integer"</w:t>
+        <w:t>"</w:t>
+      </w:r>
+      <w:proofErr w:type="spellStart"/>
+      <w:r>
+        <w:rPr>
+          <w:rFonts w:ascii="Courier New" w:eastAsia="Times New Roman" w:hAnsi="Courier New" w:cs="Courier New"/>
+          <w:color w:val="808080"/>
+          <w:sz w:val="20"/>
+          <w:szCs w:val="20"/>
+          <w:lang w:eastAsia="es-GT"/>
+        </w:rPr>
+        <w:t>integer</w:t>
+      </w:r>
+      <w:proofErr w:type="spellEnd"/>
+      <w:r>
+        <w:rPr>
+          <w:rFonts w:ascii="Courier New" w:eastAsia="Times New Roman" w:hAnsi="Courier New" w:cs="Courier New"/>
+          <w:color w:val="808080"/>
+          <w:sz w:val="20"/>
+          <w:szCs w:val="20"/>
+          <w:lang w:eastAsia="es-GT"/>
+        </w:rPr>
+        <w:t>"</w:t>
       </w:r>
     </w:p>
     <w:p>
@@ -1647,6 +1917,7 @@
         </w:rPr>
         <w:t xml:space="preserve"> </w:t>
       </w:r>
+      <w:proofErr w:type="spellStart"/>
       <w:r>
         <w:rPr>
           <w:rFonts w:ascii="Courier New" w:eastAsia="Times New Roman" w:hAnsi="Courier New" w:cs="Courier New"/>
@@ -1657,6 +1928,7 @@
         </w:rPr>
         <w:t>typeof</w:t>
       </w:r>
+      <w:proofErr w:type="spellEnd"/>
       <w:r>
         <w:rPr>
           <w:rFonts w:ascii="Courier New" w:eastAsia="Times New Roman" w:hAnsi="Courier New" w:cs="Courier New"/>
@@ -1756,7 +2028,29 @@
           <w:szCs w:val="20"/>
           <w:lang w:eastAsia="es-GT"/>
         </w:rPr>
-        <w:t>"character"</w:t>
+        <w:t>"</w:t>
+      </w:r>
+      <w:proofErr w:type="spellStart"/>
+      <w:r>
+        <w:rPr>
+          <w:rFonts w:ascii="Courier New" w:eastAsia="Times New Roman" w:hAnsi="Courier New" w:cs="Courier New"/>
+          <w:color w:val="808080"/>
+          <w:sz w:val="20"/>
+          <w:szCs w:val="20"/>
+          <w:lang w:eastAsia="es-GT"/>
+        </w:rPr>
+        <w:t>character</w:t>
+      </w:r>
+      <w:proofErr w:type="spellEnd"/>
+      <w:r>
+        <w:rPr>
+          <w:rFonts w:ascii="Courier New" w:eastAsia="Times New Roman" w:hAnsi="Courier New" w:cs="Courier New"/>
+          <w:color w:val="808080"/>
+          <w:sz w:val="20"/>
+          <w:szCs w:val="20"/>
+          <w:lang w:eastAsia="es-GT"/>
+        </w:rPr>
+        <w:t>"</w:t>
       </w:r>
     </w:p>
     <w:p>
@@ -1793,6 +2087,7 @@
         </w:rPr>
         <w:t xml:space="preserve"> </w:t>
       </w:r>
+      <w:proofErr w:type="spellStart"/>
       <w:r>
         <w:rPr>
           <w:rFonts w:ascii="Courier New" w:eastAsia="Times New Roman" w:hAnsi="Courier New" w:cs="Courier New"/>
@@ -1803,6 +2098,7 @@
         </w:rPr>
         <w:t>typeof</w:t>
       </w:r>
+      <w:proofErr w:type="spellEnd"/>
       <w:r>
         <w:rPr>
           <w:rFonts w:ascii="Courier New" w:eastAsia="Times New Roman" w:hAnsi="Courier New" w:cs="Courier New"/>
@@ -1902,7 +2198,29 @@
           <w:szCs w:val="20"/>
           <w:lang w:eastAsia="es-GT"/>
         </w:rPr>
-        <w:t>"double"</w:t>
+        <w:t>"</w:t>
+      </w:r>
+      <w:proofErr w:type="spellStart"/>
+      <w:r>
+        <w:rPr>
+          <w:rFonts w:ascii="Courier New" w:eastAsia="Times New Roman" w:hAnsi="Courier New" w:cs="Courier New"/>
+          <w:color w:val="808080"/>
+          <w:sz w:val="20"/>
+          <w:szCs w:val="20"/>
+          <w:lang w:eastAsia="es-GT"/>
+        </w:rPr>
+        <w:t>double</w:t>
+      </w:r>
+      <w:proofErr w:type="spellEnd"/>
+      <w:r>
+        <w:rPr>
+          <w:rFonts w:ascii="Courier New" w:eastAsia="Times New Roman" w:hAnsi="Courier New" w:cs="Courier New"/>
+          <w:color w:val="808080"/>
+          <w:sz w:val="20"/>
+          <w:szCs w:val="20"/>
+          <w:lang w:eastAsia="es-GT"/>
+        </w:rPr>
+        <w:t>"</w:t>
       </w:r>
     </w:p>
     <w:p>
@@ -1960,7 +2278,25 @@
           <w:sz w:val="24"/>
           <w:szCs w:val="24"/>
         </w:rPr>
-        <w:t>En ninguno de los objetos w,x,y,z podemos meter tipos de datos que no sean los que corresponden a cada uno.</w:t>
+        <w:t xml:space="preserve">En ninguno de los objetos </w:t>
+      </w:r>
+      <w:proofErr w:type="spellStart"/>
+      <w:r>
+        <w:rPr>
+          <w:rFonts w:ascii="Arial" w:hAnsi="Arial" w:cs="Arial"/>
+          <w:sz w:val="24"/>
+          <w:szCs w:val="24"/>
+        </w:rPr>
+        <w:t>w,x,y,z</w:t>
+      </w:r>
+      <w:proofErr w:type="spellEnd"/>
+      <w:r>
+        <w:rPr>
+          <w:rFonts w:ascii="Arial" w:hAnsi="Arial" w:cs="Arial"/>
+          <w:sz w:val="24"/>
+          <w:szCs w:val="24"/>
+        </w:rPr>
+        <w:t xml:space="preserve"> podemos meter tipos de datos que no sean los que corresponden a cada uno.</w:t>
       </w:r>
     </w:p>
     <w:p>
@@ -2424,6 +2760,7 @@
         </w:rPr>
         <w:t xml:space="preserve"> </w:t>
       </w:r>
+      <w:proofErr w:type="spellStart"/>
       <w:r>
         <w:rPr>
           <w:rFonts w:ascii="Courier New" w:eastAsia="Times New Roman" w:hAnsi="Courier New" w:cs="Courier New"/>
@@ -2434,6 +2771,7 @@
         </w:rPr>
         <w:t>sample</w:t>
       </w:r>
+      <w:proofErr w:type="spellEnd"/>
       <w:r>
         <w:rPr>
           <w:rFonts w:ascii="Courier New" w:eastAsia="Times New Roman" w:hAnsi="Courier New" w:cs="Courier New"/>
@@ -2476,6 +2814,7 @@
         </w:rPr>
         <w:t xml:space="preserve">, </w:t>
       </w:r>
+      <w:proofErr w:type="spellStart"/>
       <w:r>
         <w:rPr>
           <w:rFonts w:ascii="Courier New" w:eastAsia="Times New Roman" w:hAnsi="Courier New" w:cs="Courier New"/>
@@ -2486,6 +2825,7 @@
         </w:rPr>
         <w:t>replace</w:t>
       </w:r>
+      <w:proofErr w:type="spellEnd"/>
       <w:r>
         <w:rPr>
           <w:rFonts w:ascii="Courier New" w:eastAsia="Times New Roman" w:hAnsi="Courier New" w:cs="Courier New"/>
@@ -2538,7 +2878,29 @@
           <w:szCs w:val="20"/>
           <w:lang w:eastAsia="es-GT"/>
         </w:rPr>
-        <w:t xml:space="preserve">, prob </w:t>
+        <w:t xml:space="preserve">, </w:t>
+      </w:r>
+      <w:proofErr w:type="spellStart"/>
+      <w:r>
+        <w:rPr>
+          <w:rFonts w:ascii="Courier New" w:eastAsia="Times New Roman" w:hAnsi="Courier New" w:cs="Courier New"/>
+          <w:color w:val="000000"/>
+          <w:sz w:val="20"/>
+          <w:szCs w:val="20"/>
+          <w:lang w:eastAsia="es-GT"/>
+        </w:rPr>
+        <w:t>prob</w:t>
+      </w:r>
+      <w:proofErr w:type="spellEnd"/>
+      <w:r>
+        <w:rPr>
+          <w:rFonts w:ascii="Courier New" w:eastAsia="Times New Roman" w:hAnsi="Courier New" w:cs="Courier New"/>
+          <w:color w:val="000000"/>
+          <w:sz w:val="20"/>
+          <w:szCs w:val="20"/>
+          <w:lang w:eastAsia="es-GT"/>
+        </w:rPr>
+        <w:t xml:space="preserve"> </w:t>
       </w:r>
       <w:r>
         <w:rPr>
@@ -2728,15 +3090,27 @@
           <w:lang w:eastAsia="es-GT"/>
         </w:rPr>
       </w:pPr>
-      <w:r>
-        <w:rPr>
-          <w:rFonts w:ascii="Courier New" w:eastAsia="Times New Roman" w:hAnsi="Courier New" w:cs="Courier New"/>
-          <w:color w:val="000000"/>
-          <w:sz w:val="20"/>
-          <w:szCs w:val="20"/>
-          <w:lang w:eastAsia="es-GT"/>
-        </w:rPr>
-        <w:t xml:space="preserve">subject_name </w:t>
+      <w:proofErr w:type="spellStart"/>
+      <w:r>
+        <w:rPr>
+          <w:rFonts w:ascii="Courier New" w:eastAsia="Times New Roman" w:hAnsi="Courier New" w:cs="Courier New"/>
+          <w:color w:val="000000"/>
+          <w:sz w:val="20"/>
+          <w:szCs w:val="20"/>
+          <w:lang w:eastAsia="es-GT"/>
+        </w:rPr>
+        <w:t>subject_name</w:t>
+      </w:r>
+      <w:proofErr w:type="spellEnd"/>
+      <w:r>
+        <w:rPr>
+          <w:rFonts w:ascii="Courier New" w:eastAsia="Times New Roman" w:hAnsi="Courier New" w:cs="Courier New"/>
+          <w:color w:val="000000"/>
+          <w:sz w:val="20"/>
+          <w:szCs w:val="20"/>
+          <w:lang w:eastAsia="es-GT"/>
+        </w:rPr>
+        <w:t xml:space="preserve"> </w:t>
       </w:r>
       <w:r>
         <w:rPr>
@@ -2790,7 +3164,29 @@
           <w:szCs w:val="20"/>
           <w:lang w:eastAsia="es-GT"/>
         </w:rPr>
-        <w:t>"John Doe"</w:t>
+        <w:t xml:space="preserve">"John </w:t>
+      </w:r>
+      <w:proofErr w:type="spellStart"/>
+      <w:r>
+        <w:rPr>
+          <w:rFonts w:ascii="Courier New" w:eastAsia="Times New Roman" w:hAnsi="Courier New" w:cs="Courier New"/>
+          <w:color w:val="808080"/>
+          <w:sz w:val="20"/>
+          <w:szCs w:val="20"/>
+          <w:lang w:eastAsia="es-GT"/>
+        </w:rPr>
+        <w:t>Doe</w:t>
+      </w:r>
+      <w:proofErr w:type="spellEnd"/>
+      <w:r>
+        <w:rPr>
+          <w:rFonts w:ascii="Courier New" w:eastAsia="Times New Roman" w:hAnsi="Courier New" w:cs="Courier New"/>
+          <w:color w:val="808080"/>
+          <w:sz w:val="20"/>
+          <w:szCs w:val="20"/>
+          <w:lang w:eastAsia="es-GT"/>
+        </w:rPr>
+        <w:t>"</w:t>
       </w:r>
       <w:r>
         <w:rPr>
@@ -2810,7 +3206,29 @@
           <w:szCs w:val="20"/>
           <w:lang w:eastAsia="es-GT"/>
         </w:rPr>
-        <w:t>"Jane Doe"</w:t>
+        <w:t xml:space="preserve">"Jane </w:t>
+      </w:r>
+      <w:proofErr w:type="spellStart"/>
+      <w:r>
+        <w:rPr>
+          <w:rFonts w:ascii="Courier New" w:eastAsia="Times New Roman" w:hAnsi="Courier New" w:cs="Courier New"/>
+          <w:color w:val="808080"/>
+          <w:sz w:val="20"/>
+          <w:szCs w:val="20"/>
+          <w:lang w:eastAsia="es-GT"/>
+        </w:rPr>
+        <w:t>Doe</w:t>
+      </w:r>
+      <w:proofErr w:type="spellEnd"/>
+      <w:r>
+        <w:rPr>
+          <w:rFonts w:ascii="Courier New" w:eastAsia="Times New Roman" w:hAnsi="Courier New" w:cs="Courier New"/>
+          <w:color w:val="808080"/>
+          <w:sz w:val="20"/>
+          <w:szCs w:val="20"/>
+          <w:lang w:eastAsia="es-GT"/>
+        </w:rPr>
+        <w:t>"</w:t>
       </w:r>
       <w:r>
         <w:rPr>
@@ -2857,15 +3275,27 @@
           <w:lang w:eastAsia="es-GT"/>
         </w:rPr>
       </w:pPr>
-      <w:r>
-        <w:rPr>
-          <w:rFonts w:ascii="Courier New" w:eastAsia="Times New Roman" w:hAnsi="Courier New" w:cs="Courier New"/>
-          <w:color w:val="000000"/>
-          <w:sz w:val="20"/>
-          <w:szCs w:val="20"/>
-          <w:lang w:eastAsia="es-GT"/>
-        </w:rPr>
-        <w:t xml:space="preserve">temperature </w:t>
+      <w:proofErr w:type="spellStart"/>
+      <w:r>
+        <w:rPr>
+          <w:rFonts w:ascii="Courier New" w:eastAsia="Times New Roman" w:hAnsi="Courier New" w:cs="Courier New"/>
+          <w:color w:val="000000"/>
+          <w:sz w:val="20"/>
+          <w:szCs w:val="20"/>
+          <w:lang w:eastAsia="es-GT"/>
+        </w:rPr>
+        <w:t>temperature</w:t>
+      </w:r>
+      <w:proofErr w:type="spellEnd"/>
+      <w:r>
+        <w:rPr>
+          <w:rFonts w:ascii="Courier New" w:eastAsia="Times New Roman" w:hAnsi="Courier New" w:cs="Courier New"/>
+          <w:color w:val="000000"/>
+          <w:sz w:val="20"/>
+          <w:szCs w:val="20"/>
+          <w:lang w:eastAsia="es-GT"/>
+        </w:rPr>
+        <w:t xml:space="preserve"> </w:t>
       </w:r>
       <w:r>
         <w:rPr>
@@ -2985,15 +3415,27 @@
           <w:lang w:eastAsia="es-GT"/>
         </w:rPr>
       </w:pPr>
-      <w:r>
-        <w:rPr>
-          <w:rFonts w:ascii="Courier New" w:eastAsia="Times New Roman" w:hAnsi="Courier New" w:cs="Courier New"/>
-          <w:color w:val="000000"/>
-          <w:sz w:val="20"/>
-          <w:szCs w:val="20"/>
-          <w:lang w:eastAsia="es-GT"/>
-        </w:rPr>
-        <w:t xml:space="preserve">flu_status </w:t>
+      <w:proofErr w:type="spellStart"/>
+      <w:r>
+        <w:rPr>
+          <w:rFonts w:ascii="Courier New" w:eastAsia="Times New Roman" w:hAnsi="Courier New" w:cs="Courier New"/>
+          <w:color w:val="000000"/>
+          <w:sz w:val="20"/>
+          <w:szCs w:val="20"/>
+          <w:lang w:eastAsia="es-GT"/>
+        </w:rPr>
+        <w:t>flu_status</w:t>
+      </w:r>
+      <w:proofErr w:type="spellEnd"/>
+      <w:r>
+        <w:rPr>
+          <w:rFonts w:ascii="Courier New" w:eastAsia="Times New Roman" w:hAnsi="Courier New" w:cs="Courier New"/>
+          <w:color w:val="000000"/>
+          <w:sz w:val="20"/>
+          <w:szCs w:val="20"/>
+          <w:lang w:eastAsia="es-GT"/>
+        </w:rPr>
+        <w:t xml:space="preserve"> </w:t>
       </w:r>
       <w:r>
         <w:rPr>
@@ -3131,7 +3573,25 @@
           <w:sz w:val="24"/>
           <w:szCs w:val="24"/>
         </w:rPr>
-        <w:t>Podemos utilizar el comando typeof() con el nombre de cada uno de los vectores para ver su tipo.</w:t>
+        <w:t xml:space="preserve">Podemos utilizar el comando </w:t>
+      </w:r>
+      <w:proofErr w:type="spellStart"/>
+      <w:r>
+        <w:rPr>
+          <w:rFonts w:ascii="Arial" w:hAnsi="Arial" w:cs="Arial"/>
+          <w:sz w:val="24"/>
+          <w:szCs w:val="24"/>
+        </w:rPr>
+        <w:t>typeof</w:t>
+      </w:r>
+      <w:proofErr w:type="spellEnd"/>
+      <w:r>
+        <w:rPr>
+          <w:rFonts w:ascii="Arial" w:hAnsi="Arial" w:cs="Arial"/>
+          <w:sz w:val="24"/>
+          <w:szCs w:val="24"/>
+        </w:rPr>
+        <w:t>() con el nombre de cada uno de los vectores para ver su tipo.</w:t>
       </w:r>
     </w:p>
     <w:p>
@@ -3211,24 +3671,60 @@
           <w:sz w:val="24"/>
           <w:szCs w:val="24"/>
         </w:rPr>
-        <w:t>Por ello se puede acceder a los registros contando por el numero de elementos en el conjunto, comenzando por el uno. Para ello rodeamos el numero entre corchetes [] después del nombre del vector.</w:t>
-      </w:r>
-    </w:p>
-    <w:p>
-      <w:pPr>
-        <w:rPr>
-          <w:rFonts w:ascii="Arial" w:hAnsi="Arial" w:cs="Arial"/>
-          <w:sz w:val="24"/>
-          <w:szCs w:val="24"/>
-        </w:rPr>
-      </w:pPr>
-      <w:r>
-        <w:rPr>
-          <w:rFonts w:ascii="Arial" w:hAnsi="Arial" w:cs="Arial"/>
-          <w:sz w:val="24"/>
-          <w:szCs w:val="24"/>
-        </w:rPr>
-        <w:t>Para obtener la temperatura del segundo dato del vector de “temperature” tendríamos que escribir el siguiente código:</w:t>
+        <w:t xml:space="preserve">Por ello se puede acceder a los registros contando por el </w:t>
+      </w:r>
+      <w:proofErr w:type="spellStart"/>
+      <w:r>
+        <w:rPr>
+          <w:rFonts w:ascii="Arial" w:hAnsi="Arial" w:cs="Arial"/>
+          <w:sz w:val="24"/>
+          <w:szCs w:val="24"/>
+        </w:rPr>
+        <w:t>numero</w:t>
+      </w:r>
+      <w:proofErr w:type="spellEnd"/>
+      <w:r>
+        <w:rPr>
+          <w:rFonts w:ascii="Arial" w:hAnsi="Arial" w:cs="Arial"/>
+          <w:sz w:val="24"/>
+          <w:szCs w:val="24"/>
+        </w:rPr>
+        <w:t xml:space="preserve"> de elementos en el conjunto, comenzando por el uno. Para ello rodeamos el numero entre corchetes [] después del nombre del vector.</w:t>
+      </w:r>
+    </w:p>
+    <w:p>
+      <w:pPr>
+        <w:rPr>
+          <w:rFonts w:ascii="Arial" w:hAnsi="Arial" w:cs="Arial"/>
+          <w:sz w:val="24"/>
+          <w:szCs w:val="24"/>
+        </w:rPr>
+      </w:pPr>
+      <w:r>
+        <w:rPr>
+          <w:rFonts w:ascii="Arial" w:hAnsi="Arial" w:cs="Arial"/>
+          <w:sz w:val="24"/>
+          <w:szCs w:val="24"/>
+        </w:rPr>
+        <w:t>Para obtener la temperatura del segundo dato del vector de “</w:t>
+      </w:r>
+      <w:proofErr w:type="spellStart"/>
+      <w:r>
+        <w:rPr>
+          <w:rFonts w:ascii="Arial" w:hAnsi="Arial" w:cs="Arial"/>
+          <w:sz w:val="24"/>
+          <w:szCs w:val="24"/>
+        </w:rPr>
+        <w:t>temperature</w:t>
+      </w:r>
+      <w:proofErr w:type="spellEnd"/>
+      <w:r>
+        <w:rPr>
+          <w:rFonts w:ascii="Arial" w:hAnsi="Arial" w:cs="Arial"/>
+          <w:sz w:val="24"/>
+          <w:szCs w:val="24"/>
+        </w:rPr>
+        <w:t>” tendríamos que escribir el siguiente código:</w:t>
       </w:r>
     </w:p>
     <w:p>
@@ -3242,6 +3738,7 @@
           <w:lang w:eastAsia="es-GT"/>
         </w:rPr>
       </w:pPr>
+      <w:proofErr w:type="spellStart"/>
       <w:r>
         <w:rPr>
           <w:rFonts w:ascii="Courier New" w:eastAsia="Times New Roman" w:hAnsi="Courier New" w:cs="Courier New"/>
@@ -3252,6 +3749,7 @@
         </w:rPr>
         <w:t>temperature</w:t>
       </w:r>
+      <w:proofErr w:type="spellEnd"/>
       <w:r>
         <w:rPr>
           <w:rFonts w:ascii="Courier New" w:eastAsia="Times New Roman" w:hAnsi="Courier New" w:cs="Courier New"/>
@@ -3361,6 +3859,7 @@
           <w:lang w:eastAsia="es-GT"/>
         </w:rPr>
       </w:pPr>
+      <w:proofErr w:type="spellStart"/>
       <w:r>
         <w:rPr>
           <w:rFonts w:ascii="Courier New" w:eastAsia="Times New Roman" w:hAnsi="Courier New" w:cs="Courier New"/>
@@ -3371,6 +3870,7 @@
         </w:rPr>
         <w:t>temperature</w:t>
       </w:r>
+      <w:proofErr w:type="spellEnd"/>
       <w:r>
         <w:rPr>
           <w:rFonts w:ascii="Courier New" w:eastAsia="Times New Roman" w:hAnsi="Courier New" w:cs="Courier New"/>
@@ -3487,6 +3987,7 @@
           <w:lang w:eastAsia="es-GT"/>
         </w:rPr>
       </w:pPr>
+      <w:proofErr w:type="spellStart"/>
       <w:r>
         <w:rPr>
           <w:rFonts w:ascii="Courier New" w:eastAsia="Times New Roman" w:hAnsi="Courier New" w:cs="Courier New"/>
@@ -3497,6 +3998,7 @@
         </w:rPr>
         <w:t>temperature</w:t>
       </w:r>
+      <w:proofErr w:type="spellEnd"/>
       <w:r>
         <w:rPr>
           <w:rFonts w:ascii="Courier New" w:eastAsia="Times New Roman" w:hAnsi="Courier New" w:cs="Courier New"/>
@@ -3574,8 +4076,20 @@
           <w:szCs w:val="20"/>
           <w:lang w:eastAsia="es-GT"/>
         </w:rPr>
-        <w:t xml:space="preserve"> temperature</w:t>
-      </w:r>
+        <w:t xml:space="preserve"> </w:t>
+      </w:r>
+      <w:proofErr w:type="spellStart"/>
+      <w:r>
+        <w:rPr>
+          <w:rFonts w:ascii="Courier New" w:eastAsia="Times New Roman" w:hAnsi="Courier New" w:cs="Courier New"/>
+          <w:color w:val="000000"/>
+          <w:sz w:val="20"/>
+          <w:szCs w:val="20"/>
+          <w:lang w:eastAsia="es-GT"/>
+        </w:rPr>
+        <w:t>temperature</w:t>
+      </w:r>
+      <w:proofErr w:type="spellEnd"/>
       <w:r>
         <w:rPr>
           <w:rFonts w:ascii="Courier New" w:eastAsia="Times New Roman" w:hAnsi="Courier New" w:cs="Courier New"/>
@@ -3731,6 +4245,7 @@
           <w:lang w:eastAsia="es-GT"/>
         </w:rPr>
       </w:pPr>
+      <w:proofErr w:type="spellStart"/>
       <w:r>
         <w:rPr>
           <w:rFonts w:ascii="Courier New" w:eastAsia="Times New Roman" w:hAnsi="Courier New" w:cs="Courier New"/>
@@ -3741,6 +4256,7 @@
         </w:rPr>
         <w:t>temperature</w:t>
       </w:r>
+      <w:proofErr w:type="spellEnd"/>
       <w:r>
         <w:rPr>
           <w:rFonts w:ascii="Courier New" w:eastAsia="Times New Roman" w:hAnsi="Courier New" w:cs="Courier New"/>
@@ -4274,7 +4790,25 @@
           <w:sz w:val="24"/>
           <w:szCs w:val="24"/>
         </w:rPr>
-        <w:t>¿Cuál es el valor de p+q?</w:t>
+        <w:t xml:space="preserve">¿Cuál es el valor de </w:t>
+      </w:r>
+      <w:proofErr w:type="spellStart"/>
+      <w:r>
+        <w:rPr>
+          <w:rFonts w:ascii="Arial" w:hAnsi="Arial" w:cs="Arial"/>
+          <w:sz w:val="24"/>
+          <w:szCs w:val="24"/>
+        </w:rPr>
+        <w:t>p+q</w:t>
+      </w:r>
+      <w:proofErr w:type="spellEnd"/>
+      <w:r>
+        <w:rPr>
+          <w:rFonts w:ascii="Arial" w:hAnsi="Arial" w:cs="Arial"/>
+          <w:sz w:val="24"/>
+          <w:szCs w:val="24"/>
+        </w:rPr>
+        <w:t>?</w:t>
       </w:r>
     </w:p>
     <w:p>
@@ -4368,8 +4902,234 @@
           <w:sz w:val="24"/>
           <w:szCs w:val="24"/>
         </w:rPr>
-        <w:t>e. 6, 8, 9, 11 Warning message: In p+q : longer object length is not a multiple of shorter object length</w:t>
-      </w:r>
+        <w:t xml:space="preserve">e. 6, 8, 9, 11 </w:t>
+      </w:r>
+      <w:proofErr w:type="spellStart"/>
+      <w:r>
+        <w:rPr>
+          <w:rFonts w:ascii="Arial" w:hAnsi="Arial" w:cs="Arial"/>
+          <w:sz w:val="24"/>
+          <w:szCs w:val="24"/>
+        </w:rPr>
+        <w:t>Warning</w:t>
+      </w:r>
+      <w:proofErr w:type="spellEnd"/>
+      <w:r>
+        <w:rPr>
+          <w:rFonts w:ascii="Arial" w:hAnsi="Arial" w:cs="Arial"/>
+          <w:sz w:val="24"/>
+          <w:szCs w:val="24"/>
+        </w:rPr>
+        <w:t xml:space="preserve"> </w:t>
+      </w:r>
+      <w:proofErr w:type="spellStart"/>
+      <w:r>
+        <w:rPr>
+          <w:rFonts w:ascii="Arial" w:hAnsi="Arial" w:cs="Arial"/>
+          <w:sz w:val="24"/>
+          <w:szCs w:val="24"/>
+        </w:rPr>
+        <w:t>message</w:t>
+      </w:r>
+      <w:proofErr w:type="spellEnd"/>
+      <w:r>
+        <w:rPr>
+          <w:rFonts w:ascii="Arial" w:hAnsi="Arial" w:cs="Arial"/>
+          <w:sz w:val="24"/>
+          <w:szCs w:val="24"/>
+        </w:rPr>
+        <w:t xml:space="preserve">: In </w:t>
+      </w:r>
+      <w:proofErr w:type="spellStart"/>
+      <w:r>
+        <w:rPr>
+          <w:rFonts w:ascii="Arial" w:hAnsi="Arial" w:cs="Arial"/>
+          <w:sz w:val="24"/>
+          <w:szCs w:val="24"/>
+        </w:rPr>
+        <w:t>p+q</w:t>
+      </w:r>
+      <w:proofErr w:type="spellEnd"/>
+      <w:r>
+        <w:rPr>
+          <w:rFonts w:ascii="Arial" w:hAnsi="Arial" w:cs="Arial"/>
+          <w:sz w:val="24"/>
+          <w:szCs w:val="24"/>
+        </w:rPr>
+        <w:t xml:space="preserve"> : </w:t>
+      </w:r>
+      <w:proofErr w:type="spellStart"/>
+      <w:r>
+        <w:rPr>
+          <w:rFonts w:ascii="Arial" w:hAnsi="Arial" w:cs="Arial"/>
+          <w:sz w:val="24"/>
+          <w:szCs w:val="24"/>
+        </w:rPr>
+        <w:t>longer</w:t>
+      </w:r>
+      <w:proofErr w:type="spellEnd"/>
+      <w:r>
+        <w:rPr>
+          <w:rFonts w:ascii="Arial" w:hAnsi="Arial" w:cs="Arial"/>
+          <w:sz w:val="24"/>
+          <w:szCs w:val="24"/>
+        </w:rPr>
+        <w:t xml:space="preserve"> </w:t>
+      </w:r>
+      <w:proofErr w:type="spellStart"/>
+      <w:r>
+        <w:rPr>
+          <w:rFonts w:ascii="Arial" w:hAnsi="Arial" w:cs="Arial"/>
+          <w:sz w:val="24"/>
+          <w:szCs w:val="24"/>
+        </w:rPr>
+        <w:t>object</w:t>
+      </w:r>
+      <w:proofErr w:type="spellEnd"/>
+      <w:r>
+        <w:rPr>
+          <w:rFonts w:ascii="Arial" w:hAnsi="Arial" w:cs="Arial"/>
+          <w:sz w:val="24"/>
+          <w:szCs w:val="24"/>
+        </w:rPr>
+        <w:t xml:space="preserve"> </w:t>
+      </w:r>
+      <w:proofErr w:type="spellStart"/>
+      <w:r>
+        <w:rPr>
+          <w:rFonts w:ascii="Arial" w:hAnsi="Arial" w:cs="Arial"/>
+          <w:sz w:val="24"/>
+          <w:szCs w:val="24"/>
+        </w:rPr>
+        <w:t>length</w:t>
+      </w:r>
+      <w:proofErr w:type="spellEnd"/>
+      <w:r>
+        <w:rPr>
+          <w:rFonts w:ascii="Arial" w:hAnsi="Arial" w:cs="Arial"/>
+          <w:sz w:val="24"/>
+          <w:szCs w:val="24"/>
+        </w:rPr>
+        <w:t xml:space="preserve"> </w:t>
+      </w:r>
+      <w:proofErr w:type="spellStart"/>
+      <w:r>
+        <w:rPr>
+          <w:rFonts w:ascii="Arial" w:hAnsi="Arial" w:cs="Arial"/>
+          <w:sz w:val="24"/>
+          <w:szCs w:val="24"/>
+        </w:rPr>
+        <w:t>is</w:t>
+      </w:r>
+      <w:proofErr w:type="spellEnd"/>
+      <w:r>
+        <w:rPr>
+          <w:rFonts w:ascii="Arial" w:hAnsi="Arial" w:cs="Arial"/>
+          <w:sz w:val="24"/>
+          <w:szCs w:val="24"/>
+        </w:rPr>
+        <w:t xml:space="preserve"> </w:t>
+      </w:r>
+      <w:proofErr w:type="spellStart"/>
+      <w:r>
+        <w:rPr>
+          <w:rFonts w:ascii="Arial" w:hAnsi="Arial" w:cs="Arial"/>
+          <w:sz w:val="24"/>
+          <w:szCs w:val="24"/>
+        </w:rPr>
+        <w:t>not</w:t>
+      </w:r>
+      <w:proofErr w:type="spellEnd"/>
+      <w:r>
+        <w:rPr>
+          <w:rFonts w:ascii="Arial" w:hAnsi="Arial" w:cs="Arial"/>
+          <w:sz w:val="24"/>
+          <w:szCs w:val="24"/>
+        </w:rPr>
+        <w:t xml:space="preserve"> a </w:t>
+      </w:r>
+      <w:proofErr w:type="spellStart"/>
+      <w:r>
+        <w:rPr>
+          <w:rFonts w:ascii="Arial" w:hAnsi="Arial" w:cs="Arial"/>
+          <w:sz w:val="24"/>
+          <w:szCs w:val="24"/>
+        </w:rPr>
+        <w:t>multiple</w:t>
+      </w:r>
+      <w:proofErr w:type="spellEnd"/>
+      <w:r>
+        <w:rPr>
+          <w:rFonts w:ascii="Arial" w:hAnsi="Arial" w:cs="Arial"/>
+          <w:sz w:val="24"/>
+          <w:szCs w:val="24"/>
+        </w:rPr>
+        <w:t xml:space="preserve"> </w:t>
+      </w:r>
+      <w:proofErr w:type="spellStart"/>
+      <w:r>
+        <w:rPr>
+          <w:rFonts w:ascii="Arial" w:hAnsi="Arial" w:cs="Arial"/>
+          <w:sz w:val="24"/>
+          <w:szCs w:val="24"/>
+        </w:rPr>
+        <w:t>of</w:t>
+      </w:r>
+      <w:proofErr w:type="spellEnd"/>
+      <w:r>
+        <w:rPr>
+          <w:rFonts w:ascii="Arial" w:hAnsi="Arial" w:cs="Arial"/>
+          <w:sz w:val="24"/>
+          <w:szCs w:val="24"/>
+        </w:rPr>
+        <w:t xml:space="preserve"> </w:t>
+      </w:r>
+      <w:proofErr w:type="spellStart"/>
+      <w:r>
+        <w:rPr>
+          <w:rFonts w:ascii="Arial" w:hAnsi="Arial" w:cs="Arial"/>
+          <w:sz w:val="24"/>
+          <w:szCs w:val="24"/>
+        </w:rPr>
+        <w:t>shorter</w:t>
+      </w:r>
+      <w:proofErr w:type="spellEnd"/>
+      <w:r>
+        <w:rPr>
+          <w:rFonts w:ascii="Arial" w:hAnsi="Arial" w:cs="Arial"/>
+          <w:sz w:val="24"/>
+          <w:szCs w:val="24"/>
+        </w:rPr>
+        <w:t xml:space="preserve"> </w:t>
+      </w:r>
+      <w:proofErr w:type="spellStart"/>
+      <w:r>
+        <w:rPr>
+          <w:rFonts w:ascii="Arial" w:hAnsi="Arial" w:cs="Arial"/>
+          <w:sz w:val="24"/>
+          <w:szCs w:val="24"/>
+        </w:rPr>
+        <w:t>object</w:t>
+      </w:r>
+      <w:proofErr w:type="spellEnd"/>
+      <w:r>
+        <w:rPr>
+          <w:rFonts w:ascii="Arial" w:hAnsi="Arial" w:cs="Arial"/>
+          <w:sz w:val="24"/>
+          <w:szCs w:val="24"/>
+        </w:rPr>
+        <w:t xml:space="preserve"> </w:t>
+      </w:r>
+      <w:proofErr w:type="spellStart"/>
+      <w:r>
+        <w:rPr>
+          <w:rFonts w:ascii="Arial" w:hAnsi="Arial" w:cs="Arial"/>
+          <w:sz w:val="24"/>
+          <w:szCs w:val="24"/>
+        </w:rPr>
+        <w:t>length</w:t>
+      </w:r>
+      <w:proofErr w:type="spellEnd"/>
     </w:p>
     <w:p>
       <w:pPr>
@@ -4443,30 +5203,50 @@
           <w:szCs w:val="24"/>
         </w:rPr>
       </w:pPr>
-      <w:r>
-        <w:rPr>
-          <w:rFonts w:ascii="Arial" w:hAnsi="Arial" w:cs="Arial"/>
-          <w:sz w:val="24"/>
-          <w:szCs w:val="24"/>
-        </w:rPr>
-        <w:t>Name &lt;- c("James", "Mathew", "Olivia", "Stella")</w:t>
-      </w:r>
-    </w:p>
-    <w:p>
-      <w:pPr>
-        <w:rPr>
-          <w:rFonts w:ascii="Arial" w:hAnsi="Arial" w:cs="Arial"/>
-          <w:sz w:val="24"/>
-          <w:szCs w:val="24"/>
-        </w:rPr>
-      </w:pPr>
-      <w:r>
-        <w:rPr>
-          <w:rFonts w:ascii="Arial" w:hAnsi="Arial" w:cs="Arial"/>
-          <w:sz w:val="24"/>
-          <w:szCs w:val="24"/>
-        </w:rPr>
-        <w:t>Gender &lt;- c("M", "M", "F", "F")</w:t>
+      <w:proofErr w:type="spellStart"/>
+      <w:r>
+        <w:rPr>
+          <w:rFonts w:ascii="Arial" w:hAnsi="Arial" w:cs="Arial"/>
+          <w:sz w:val="24"/>
+          <w:szCs w:val="24"/>
+        </w:rPr>
+        <w:t>Name</w:t>
+      </w:r>
+      <w:proofErr w:type="spellEnd"/>
+      <w:r>
+        <w:rPr>
+          <w:rFonts w:ascii="Arial" w:hAnsi="Arial" w:cs="Arial"/>
+          <w:sz w:val="24"/>
+          <w:szCs w:val="24"/>
+        </w:rPr>
+        <w:t xml:space="preserve"> &lt;- c("James", "Mathew", "Olivia", "Stella")</w:t>
+      </w:r>
+    </w:p>
+    <w:p>
+      <w:pPr>
+        <w:rPr>
+          <w:rFonts w:ascii="Arial" w:hAnsi="Arial" w:cs="Arial"/>
+          <w:sz w:val="24"/>
+          <w:szCs w:val="24"/>
+        </w:rPr>
+      </w:pPr>
+      <w:proofErr w:type="spellStart"/>
+      <w:r>
+        <w:rPr>
+          <w:rFonts w:ascii="Arial" w:hAnsi="Arial" w:cs="Arial"/>
+          <w:sz w:val="24"/>
+          <w:szCs w:val="24"/>
+        </w:rPr>
+        <w:t>Gender</w:t>
+      </w:r>
+      <w:proofErr w:type="spellEnd"/>
+      <w:r>
+        <w:rPr>
+          <w:rFonts w:ascii="Arial" w:hAnsi="Arial" w:cs="Arial"/>
+          <w:sz w:val="24"/>
+          <w:szCs w:val="24"/>
+        </w:rPr>
+        <w:t xml:space="preserve"> &lt;- c("M", "M", "F", "F")</w:t>
       </w:r>
     </w:p>
     <w:p>
@@ -4500,8 +5280,36 @@
           <w:sz w:val="24"/>
           <w:szCs w:val="24"/>
         </w:rPr>
-        <w:t>##   Age   Name Gender</w:t>
-      </w:r>
+        <w:t xml:space="preserve">##   Age   </w:t>
+      </w:r>
+      <w:proofErr w:type="spellStart"/>
+      <w:r>
+        <w:rPr>
+          <w:rFonts w:ascii="Arial" w:hAnsi="Arial" w:cs="Arial"/>
+          <w:sz w:val="24"/>
+          <w:szCs w:val="24"/>
+        </w:rPr>
+        <w:t>Name</w:t>
+      </w:r>
+      <w:proofErr w:type="spellEnd"/>
+      <w:r>
+        <w:rPr>
+          <w:rFonts w:ascii="Arial" w:hAnsi="Arial" w:cs="Arial"/>
+          <w:sz w:val="24"/>
+          <w:szCs w:val="24"/>
+        </w:rPr>
+        <w:t xml:space="preserve"> </w:t>
+      </w:r>
+      <w:proofErr w:type="spellStart"/>
+      <w:r>
+        <w:rPr>
+          <w:rFonts w:ascii="Arial" w:hAnsi="Arial" w:cs="Arial"/>
+          <w:sz w:val="24"/>
+          <w:szCs w:val="24"/>
+        </w:rPr>
+        <w:t>Gender</w:t>
+      </w:r>
+      <w:proofErr w:type="spellEnd"/>
     </w:p>
     <w:p>
       <w:pPr>
@@ -4554,6 +5362,7 @@
           <w:szCs w:val="24"/>
         </w:rPr>
       </w:pPr>
+      <w:proofErr w:type="spellStart"/>
       <w:r>
         <w:rPr>
           <w:rFonts w:ascii="Arial" w:hAnsi="Arial" w:cs="Arial"/>
@@ -4570,43 +5379,153 @@
           <w:sz w:val="24"/>
           <w:szCs w:val="24"/>
         </w:rPr>
-        <w:t>DataFrame &lt;- data.frame(c(Age), c(Name), c(Gender))</w:t>
-      </w:r>
-    </w:p>
-    <w:p>
-      <w:pPr>
-        <w:rPr>
-          <w:rFonts w:ascii="Arial" w:hAnsi="Arial" w:cs="Arial"/>
-          <w:sz w:val="24"/>
-          <w:szCs w:val="24"/>
-        </w:rPr>
-      </w:pPr>
-      <w:r>
-        <w:rPr>
-          <w:rFonts w:ascii="Arial" w:hAnsi="Arial" w:cs="Arial"/>
-          <w:sz w:val="24"/>
-          <w:szCs w:val="24"/>
-        </w:rPr>
-        <w:t>subset(DataFrame, Gender == "M")</w:t>
-      </w:r>
-    </w:p>
-    <w:p>
-      <w:pPr>
-        <w:rPr>
-          <w:rFonts w:ascii="Arial" w:hAnsi="Arial" w:cs="Arial"/>
-          <w:sz w:val="24"/>
-          <w:szCs w:val="24"/>
-        </w:rPr>
-      </w:pPr>
-    </w:p>
-    <w:p>
-      <w:pPr>
-        <w:rPr>
-          <w:rFonts w:ascii="Arial" w:hAnsi="Arial" w:cs="Arial"/>
-          <w:sz w:val="24"/>
-          <w:szCs w:val="24"/>
-        </w:rPr>
-      </w:pPr>
+        <w:t>DataFrame</w:t>
+      </w:r>
+      <w:proofErr w:type="spellEnd"/>
+      <w:r>
+        <w:rPr>
+          <w:rFonts w:ascii="Arial" w:hAnsi="Arial" w:cs="Arial"/>
+          <w:sz w:val="24"/>
+          <w:szCs w:val="24"/>
+        </w:rPr>
+        <w:t xml:space="preserve"> &lt;- </w:t>
+      </w:r>
+      <w:proofErr w:type="spellStart"/>
+      <w:r>
+        <w:rPr>
+          <w:rFonts w:ascii="Arial" w:hAnsi="Arial" w:cs="Arial"/>
+          <w:sz w:val="24"/>
+          <w:szCs w:val="24"/>
+        </w:rPr>
+        <w:t>data.frame</w:t>
+      </w:r>
+      <w:proofErr w:type="spellEnd"/>
+      <w:r>
+        <w:rPr>
+          <w:rFonts w:ascii="Arial" w:hAnsi="Arial" w:cs="Arial"/>
+          <w:sz w:val="24"/>
+          <w:szCs w:val="24"/>
+        </w:rPr>
+        <w:t>(c(Age), c(</w:t>
+      </w:r>
+      <w:proofErr w:type="spellStart"/>
+      <w:r>
+        <w:rPr>
+          <w:rFonts w:ascii="Arial" w:hAnsi="Arial" w:cs="Arial"/>
+          <w:sz w:val="24"/>
+          <w:szCs w:val="24"/>
+        </w:rPr>
+        <w:t>Name</w:t>
+      </w:r>
+      <w:proofErr w:type="spellEnd"/>
+      <w:r>
+        <w:rPr>
+          <w:rFonts w:ascii="Arial" w:hAnsi="Arial" w:cs="Arial"/>
+          <w:sz w:val="24"/>
+          <w:szCs w:val="24"/>
+        </w:rPr>
+        <w:t>), c(</w:t>
+      </w:r>
+      <w:proofErr w:type="spellStart"/>
+      <w:r>
+        <w:rPr>
+          <w:rFonts w:ascii="Arial" w:hAnsi="Arial" w:cs="Arial"/>
+          <w:sz w:val="24"/>
+          <w:szCs w:val="24"/>
+        </w:rPr>
+        <w:t>Gender</w:t>
+      </w:r>
+      <w:proofErr w:type="spellEnd"/>
+      <w:r>
+        <w:rPr>
+          <w:rFonts w:ascii="Arial" w:hAnsi="Arial" w:cs="Arial"/>
+          <w:sz w:val="24"/>
+          <w:szCs w:val="24"/>
+        </w:rPr>
+        <w:t>))</w:t>
+      </w:r>
+    </w:p>
+    <w:p>
+      <w:pPr>
+        <w:rPr>
+          <w:rFonts w:ascii="Arial" w:hAnsi="Arial" w:cs="Arial"/>
+          <w:sz w:val="24"/>
+          <w:szCs w:val="24"/>
+        </w:rPr>
+      </w:pPr>
+      <w:proofErr w:type="spellStart"/>
+      <w:r>
+        <w:rPr>
+          <w:rFonts w:ascii="Arial" w:hAnsi="Arial" w:cs="Arial"/>
+          <w:sz w:val="24"/>
+          <w:szCs w:val="24"/>
+        </w:rPr>
+        <w:t>subset</w:t>
+      </w:r>
+      <w:proofErr w:type="spellEnd"/>
+      <w:r>
+        <w:rPr>
+          <w:rFonts w:ascii="Arial" w:hAnsi="Arial" w:cs="Arial"/>
+          <w:sz w:val="24"/>
+          <w:szCs w:val="24"/>
+        </w:rPr>
+        <w:t>(</w:t>
+      </w:r>
+      <w:proofErr w:type="spellStart"/>
+      <w:r>
+        <w:rPr>
+          <w:rFonts w:ascii="Arial" w:hAnsi="Arial" w:cs="Arial"/>
+          <w:sz w:val="24"/>
+          <w:szCs w:val="24"/>
+        </w:rPr>
+        <w:t>DataFrame</w:t>
+      </w:r>
+      <w:proofErr w:type="spellEnd"/>
+      <w:r>
+        <w:rPr>
+          <w:rFonts w:ascii="Arial" w:hAnsi="Arial" w:cs="Arial"/>
+          <w:sz w:val="24"/>
+          <w:szCs w:val="24"/>
+        </w:rPr>
+        <w:t xml:space="preserve">, </w:t>
+      </w:r>
+      <w:proofErr w:type="spellStart"/>
+      <w:r>
+        <w:rPr>
+          <w:rFonts w:ascii="Arial" w:hAnsi="Arial" w:cs="Arial"/>
+          <w:sz w:val="24"/>
+          <w:szCs w:val="24"/>
+        </w:rPr>
+        <w:t>Gender</w:t>
+      </w:r>
+      <w:proofErr w:type="spellEnd"/>
+      <w:r>
+        <w:rPr>
+          <w:rFonts w:ascii="Arial" w:hAnsi="Arial" w:cs="Arial"/>
+          <w:sz w:val="24"/>
+          <w:szCs w:val="24"/>
+        </w:rPr>
+        <w:t xml:space="preserve"> == "M")</w:t>
+      </w:r>
+    </w:p>
+    <w:p>
+      <w:pPr>
+        <w:rPr>
+          <w:rFonts w:ascii="Arial" w:hAnsi="Arial" w:cs="Arial"/>
+          <w:sz w:val="24"/>
+          <w:szCs w:val="24"/>
+        </w:rPr>
+      </w:pPr>
+    </w:p>
+    <w:p>
+      <w:pPr>
+        <w:rPr>
+          <w:rFonts w:ascii="Arial" w:hAnsi="Arial" w:cs="Arial"/>
+          <w:sz w:val="24"/>
+          <w:szCs w:val="24"/>
+        </w:rPr>
+      </w:pPr>
+      <w:proofErr w:type="spellStart"/>
       <w:r>
         <w:rPr>
           <w:rFonts w:ascii="Arial" w:hAnsi="Arial" w:cs="Arial"/>
@@ -4623,43 +5542,153 @@
           <w:sz w:val="24"/>
           <w:szCs w:val="24"/>
         </w:rPr>
-        <w:t>DataFrame &lt;- data.frame(c(Age),c(Name),c(Gender))</w:t>
-      </w:r>
-    </w:p>
-    <w:p>
-      <w:pPr>
-        <w:rPr>
-          <w:rFonts w:ascii="Arial" w:hAnsi="Arial" w:cs="Arial"/>
-          <w:sz w:val="24"/>
-          <w:szCs w:val="24"/>
-        </w:rPr>
-      </w:pPr>
-      <w:r>
-        <w:rPr>
-          <w:rFonts w:ascii="Arial" w:hAnsi="Arial" w:cs="Arial"/>
-          <w:sz w:val="24"/>
-          <w:szCs w:val="24"/>
-        </w:rPr>
-        <w:t>subset(Gender=="M"), eval=FALSE</w:t>
-      </w:r>
-    </w:p>
-    <w:p>
-      <w:pPr>
-        <w:rPr>
-          <w:rFonts w:ascii="Arial" w:hAnsi="Arial" w:cs="Arial"/>
-          <w:sz w:val="24"/>
-          <w:szCs w:val="24"/>
-        </w:rPr>
-      </w:pPr>
-    </w:p>
-    <w:p>
-      <w:pPr>
-        <w:rPr>
-          <w:rFonts w:ascii="Arial" w:hAnsi="Arial" w:cs="Arial"/>
-          <w:sz w:val="24"/>
-          <w:szCs w:val="24"/>
-        </w:rPr>
-      </w:pPr>
+        <w:t>DataFrame</w:t>
+      </w:r>
+      <w:proofErr w:type="spellEnd"/>
+      <w:r>
+        <w:rPr>
+          <w:rFonts w:ascii="Arial" w:hAnsi="Arial" w:cs="Arial"/>
+          <w:sz w:val="24"/>
+          <w:szCs w:val="24"/>
+        </w:rPr>
+        <w:t xml:space="preserve"> &lt;- </w:t>
+      </w:r>
+      <w:proofErr w:type="spellStart"/>
+      <w:r>
+        <w:rPr>
+          <w:rFonts w:ascii="Arial" w:hAnsi="Arial" w:cs="Arial"/>
+          <w:sz w:val="24"/>
+          <w:szCs w:val="24"/>
+        </w:rPr>
+        <w:t>data.frame</w:t>
+      </w:r>
+      <w:proofErr w:type="spellEnd"/>
+      <w:r>
+        <w:rPr>
+          <w:rFonts w:ascii="Arial" w:hAnsi="Arial" w:cs="Arial"/>
+          <w:sz w:val="24"/>
+          <w:szCs w:val="24"/>
+        </w:rPr>
+        <w:t>(c(Age),c(</w:t>
+      </w:r>
+      <w:proofErr w:type="spellStart"/>
+      <w:r>
+        <w:rPr>
+          <w:rFonts w:ascii="Arial" w:hAnsi="Arial" w:cs="Arial"/>
+          <w:sz w:val="24"/>
+          <w:szCs w:val="24"/>
+        </w:rPr>
+        <w:t>Name</w:t>
+      </w:r>
+      <w:proofErr w:type="spellEnd"/>
+      <w:r>
+        <w:rPr>
+          <w:rFonts w:ascii="Arial" w:hAnsi="Arial" w:cs="Arial"/>
+          <w:sz w:val="24"/>
+          <w:szCs w:val="24"/>
+        </w:rPr>
+        <w:t>),c(</w:t>
+      </w:r>
+      <w:proofErr w:type="spellStart"/>
+      <w:r>
+        <w:rPr>
+          <w:rFonts w:ascii="Arial" w:hAnsi="Arial" w:cs="Arial"/>
+          <w:sz w:val="24"/>
+          <w:szCs w:val="24"/>
+        </w:rPr>
+        <w:t>Gender</w:t>
+      </w:r>
+      <w:proofErr w:type="spellEnd"/>
+      <w:r>
+        <w:rPr>
+          <w:rFonts w:ascii="Arial" w:hAnsi="Arial" w:cs="Arial"/>
+          <w:sz w:val="24"/>
+          <w:szCs w:val="24"/>
+        </w:rPr>
+        <w:t>))</w:t>
+      </w:r>
+    </w:p>
+    <w:p>
+      <w:pPr>
+        <w:rPr>
+          <w:rFonts w:ascii="Arial" w:hAnsi="Arial" w:cs="Arial"/>
+          <w:sz w:val="24"/>
+          <w:szCs w:val="24"/>
+        </w:rPr>
+      </w:pPr>
+      <w:proofErr w:type="spellStart"/>
+      <w:r>
+        <w:rPr>
+          <w:rFonts w:ascii="Arial" w:hAnsi="Arial" w:cs="Arial"/>
+          <w:sz w:val="24"/>
+          <w:szCs w:val="24"/>
+        </w:rPr>
+        <w:t>subset</w:t>
+      </w:r>
+      <w:proofErr w:type="spellEnd"/>
+      <w:r>
+        <w:rPr>
+          <w:rFonts w:ascii="Arial" w:hAnsi="Arial" w:cs="Arial"/>
+          <w:sz w:val="24"/>
+          <w:szCs w:val="24"/>
+        </w:rPr>
+        <w:t>(</w:t>
+      </w:r>
+      <w:proofErr w:type="spellStart"/>
+      <w:r>
+        <w:rPr>
+          <w:rFonts w:ascii="Arial" w:hAnsi="Arial" w:cs="Arial"/>
+          <w:sz w:val="24"/>
+          <w:szCs w:val="24"/>
+        </w:rPr>
+        <w:t>Gender</w:t>
+      </w:r>
+      <w:proofErr w:type="spellEnd"/>
+      <w:r>
+        <w:rPr>
+          <w:rFonts w:ascii="Arial" w:hAnsi="Arial" w:cs="Arial"/>
+          <w:sz w:val="24"/>
+          <w:szCs w:val="24"/>
+        </w:rPr>
+        <w:t xml:space="preserve">=="M"), </w:t>
+      </w:r>
+      <w:proofErr w:type="spellStart"/>
+      <w:r>
+        <w:rPr>
+          <w:rFonts w:ascii="Arial" w:hAnsi="Arial" w:cs="Arial"/>
+          <w:sz w:val="24"/>
+          <w:szCs w:val="24"/>
+        </w:rPr>
+        <w:t>eval</w:t>
+      </w:r>
+      <w:proofErr w:type="spellEnd"/>
+      <w:r>
+        <w:rPr>
+          <w:rFonts w:ascii="Arial" w:hAnsi="Arial" w:cs="Arial"/>
+          <w:sz w:val="24"/>
+          <w:szCs w:val="24"/>
+        </w:rPr>
+        <w:t>=FALSE</w:t>
+      </w:r>
+    </w:p>
+    <w:p>
+      <w:pPr>
+        <w:rPr>
+          <w:rFonts w:ascii="Arial" w:hAnsi="Arial" w:cs="Arial"/>
+          <w:sz w:val="24"/>
+          <w:szCs w:val="24"/>
+        </w:rPr>
+      </w:pPr>
+    </w:p>
+    <w:p>
+      <w:pPr>
+        <w:rPr>
+          <w:rFonts w:ascii="Arial" w:hAnsi="Arial" w:cs="Arial"/>
+          <w:sz w:val="24"/>
+          <w:szCs w:val="24"/>
+        </w:rPr>
+      </w:pPr>
+      <w:proofErr w:type="spellStart"/>
       <w:r>
         <w:rPr>
           <w:rFonts w:ascii="Arial" w:hAnsi="Arial" w:cs="Arial"/>
@@ -4676,43 +5705,117 @@
           <w:sz w:val="24"/>
           <w:szCs w:val="24"/>
         </w:rPr>
-        <w:t>DataFrame &lt;- data.frame(Age,Name,Gender)</w:t>
-      </w:r>
-    </w:p>
-    <w:p>
-      <w:pPr>
-        <w:rPr>
-          <w:rFonts w:ascii="Arial" w:hAnsi="Arial" w:cs="Arial"/>
-          <w:sz w:val="24"/>
-          <w:szCs w:val="24"/>
-        </w:rPr>
-      </w:pPr>
-      <w:r>
-        <w:rPr>
-          <w:rFonts w:ascii="Arial" w:hAnsi="Arial" w:cs="Arial"/>
-          <w:sz w:val="24"/>
-          <w:szCs w:val="24"/>
-        </w:rPr>
-        <w:t>subset(DataFrame,Gender=="M")</w:t>
-      </w:r>
-    </w:p>
-    <w:p>
-      <w:pPr>
-        <w:rPr>
-          <w:rFonts w:ascii="Arial" w:hAnsi="Arial" w:cs="Arial"/>
-          <w:sz w:val="24"/>
-          <w:szCs w:val="24"/>
-        </w:rPr>
-      </w:pPr>
-    </w:p>
-    <w:p>
-      <w:pPr>
-        <w:rPr>
-          <w:rFonts w:ascii="Arial" w:hAnsi="Arial" w:cs="Arial"/>
-          <w:sz w:val="24"/>
-          <w:szCs w:val="24"/>
-        </w:rPr>
-      </w:pPr>
+        <w:t>DataFrame</w:t>
+      </w:r>
+      <w:proofErr w:type="spellEnd"/>
+      <w:r>
+        <w:rPr>
+          <w:rFonts w:ascii="Arial" w:hAnsi="Arial" w:cs="Arial"/>
+          <w:sz w:val="24"/>
+          <w:szCs w:val="24"/>
+        </w:rPr>
+        <w:t xml:space="preserve"> &lt;- </w:t>
+      </w:r>
+      <w:proofErr w:type="spellStart"/>
+      <w:r>
+        <w:rPr>
+          <w:rFonts w:ascii="Arial" w:hAnsi="Arial" w:cs="Arial"/>
+          <w:sz w:val="24"/>
+          <w:szCs w:val="24"/>
+        </w:rPr>
+        <w:t>data.frame</w:t>
+      </w:r>
+      <w:proofErr w:type="spellEnd"/>
+      <w:r>
+        <w:rPr>
+          <w:rFonts w:ascii="Arial" w:hAnsi="Arial" w:cs="Arial"/>
+          <w:sz w:val="24"/>
+          <w:szCs w:val="24"/>
+        </w:rPr>
+        <w:t>(</w:t>
+      </w:r>
+      <w:proofErr w:type="spellStart"/>
+      <w:r>
+        <w:rPr>
+          <w:rFonts w:ascii="Arial" w:hAnsi="Arial" w:cs="Arial"/>
+          <w:sz w:val="24"/>
+          <w:szCs w:val="24"/>
+        </w:rPr>
+        <w:t>Age,Name,Gender</w:t>
+      </w:r>
+      <w:proofErr w:type="spellEnd"/>
+      <w:r>
+        <w:rPr>
+          <w:rFonts w:ascii="Arial" w:hAnsi="Arial" w:cs="Arial"/>
+          <w:sz w:val="24"/>
+          <w:szCs w:val="24"/>
+        </w:rPr>
+        <w:t>)</w:t>
+      </w:r>
+    </w:p>
+    <w:p>
+      <w:pPr>
+        <w:rPr>
+          <w:rFonts w:ascii="Arial" w:hAnsi="Arial" w:cs="Arial"/>
+          <w:sz w:val="24"/>
+          <w:szCs w:val="24"/>
+        </w:rPr>
+      </w:pPr>
+      <w:proofErr w:type="spellStart"/>
+      <w:r>
+        <w:rPr>
+          <w:rFonts w:ascii="Arial" w:hAnsi="Arial" w:cs="Arial"/>
+          <w:sz w:val="24"/>
+          <w:szCs w:val="24"/>
+        </w:rPr>
+        <w:t>subset</w:t>
+      </w:r>
+      <w:proofErr w:type="spellEnd"/>
+      <w:r>
+        <w:rPr>
+          <w:rFonts w:ascii="Arial" w:hAnsi="Arial" w:cs="Arial"/>
+          <w:sz w:val="24"/>
+          <w:szCs w:val="24"/>
+        </w:rPr>
+        <w:t>(</w:t>
+      </w:r>
+      <w:proofErr w:type="spellStart"/>
+      <w:r>
+        <w:rPr>
+          <w:rFonts w:ascii="Arial" w:hAnsi="Arial" w:cs="Arial"/>
+          <w:sz w:val="24"/>
+          <w:szCs w:val="24"/>
+        </w:rPr>
+        <w:t>DataFrame,Gender</w:t>
+      </w:r>
+      <w:proofErr w:type="spellEnd"/>
+      <w:r>
+        <w:rPr>
+          <w:rFonts w:ascii="Arial" w:hAnsi="Arial" w:cs="Arial"/>
+          <w:sz w:val="24"/>
+          <w:szCs w:val="24"/>
+        </w:rPr>
+        <w:t>=="M")</w:t>
+      </w:r>
+    </w:p>
+    <w:p>
+      <w:pPr>
+        <w:rPr>
+          <w:rFonts w:ascii="Arial" w:hAnsi="Arial" w:cs="Arial"/>
+          <w:sz w:val="24"/>
+          <w:szCs w:val="24"/>
+        </w:rPr>
+      </w:pPr>
+    </w:p>
+    <w:p>
+      <w:pPr>
+        <w:rPr>
+          <w:rFonts w:ascii="Arial" w:hAnsi="Arial" w:cs="Arial"/>
+          <w:sz w:val="24"/>
+          <w:szCs w:val="24"/>
+        </w:rPr>
+      </w:pPr>
+      <w:proofErr w:type="spellStart"/>
       <w:r>
         <w:rPr>
           <w:rFonts w:ascii="Arial" w:hAnsi="Arial" w:cs="Arial"/>
@@ -4729,24 +5832,97 @@
           <w:sz w:val="24"/>
           <w:szCs w:val="24"/>
         </w:rPr>
-        <w:t>DataFrame &lt;- data.frame(c(Age,Name,Gender))</w:t>
-      </w:r>
-    </w:p>
-    <w:p>
-      <w:pPr>
-        <w:rPr>
-          <w:rFonts w:ascii="Arial" w:hAnsi="Arial" w:cs="Arial"/>
-          <w:sz w:val="24"/>
-          <w:szCs w:val="24"/>
-        </w:rPr>
-      </w:pPr>
-      <w:r>
-        <w:rPr>
-          <w:rFonts w:ascii="Arial" w:hAnsi="Arial" w:cs="Arial"/>
-          <w:sz w:val="24"/>
-          <w:szCs w:val="24"/>
-        </w:rPr>
-        <w:t>subset(DataFrame,Gender=="M")</w:t>
+        <w:t>DataFrame</w:t>
+      </w:r>
+      <w:proofErr w:type="spellEnd"/>
+      <w:r>
+        <w:rPr>
+          <w:rFonts w:ascii="Arial" w:hAnsi="Arial" w:cs="Arial"/>
+          <w:sz w:val="24"/>
+          <w:szCs w:val="24"/>
+        </w:rPr>
+        <w:t xml:space="preserve"> &lt;- </w:t>
+      </w:r>
+      <w:proofErr w:type="spellStart"/>
+      <w:r>
+        <w:rPr>
+          <w:rFonts w:ascii="Arial" w:hAnsi="Arial" w:cs="Arial"/>
+          <w:sz w:val="24"/>
+          <w:szCs w:val="24"/>
+        </w:rPr>
+        <w:t>data.frame</w:t>
+      </w:r>
+      <w:proofErr w:type="spellEnd"/>
+      <w:r>
+        <w:rPr>
+          <w:rFonts w:ascii="Arial" w:hAnsi="Arial" w:cs="Arial"/>
+          <w:sz w:val="24"/>
+          <w:szCs w:val="24"/>
+        </w:rPr>
+        <w:t>(c(</w:t>
+      </w:r>
+      <w:proofErr w:type="spellStart"/>
+      <w:r>
+        <w:rPr>
+          <w:rFonts w:ascii="Arial" w:hAnsi="Arial" w:cs="Arial"/>
+          <w:sz w:val="24"/>
+          <w:szCs w:val="24"/>
+        </w:rPr>
+        <w:t>Age,Name,Gender</w:t>
+      </w:r>
+      <w:proofErr w:type="spellEnd"/>
+      <w:r>
+        <w:rPr>
+          <w:rFonts w:ascii="Arial" w:hAnsi="Arial" w:cs="Arial"/>
+          <w:sz w:val="24"/>
+          <w:szCs w:val="24"/>
+        </w:rPr>
+        <w:t>))</w:t>
+      </w:r>
+    </w:p>
+    <w:p>
+      <w:pPr>
+        <w:rPr>
+          <w:rFonts w:ascii="Arial" w:hAnsi="Arial" w:cs="Arial"/>
+          <w:sz w:val="24"/>
+          <w:szCs w:val="24"/>
+        </w:rPr>
+      </w:pPr>
+      <w:proofErr w:type="spellStart"/>
+      <w:r>
+        <w:rPr>
+          <w:rFonts w:ascii="Arial" w:hAnsi="Arial" w:cs="Arial"/>
+          <w:sz w:val="24"/>
+          <w:szCs w:val="24"/>
+        </w:rPr>
+        <w:t>subset</w:t>
+      </w:r>
+      <w:proofErr w:type="spellEnd"/>
+      <w:r>
+        <w:rPr>
+          <w:rFonts w:ascii="Arial" w:hAnsi="Arial" w:cs="Arial"/>
+          <w:sz w:val="24"/>
+          <w:szCs w:val="24"/>
+        </w:rPr>
+        <w:t>(</w:t>
+      </w:r>
+      <w:proofErr w:type="spellStart"/>
+      <w:r>
+        <w:rPr>
+          <w:rFonts w:ascii="Arial" w:hAnsi="Arial" w:cs="Arial"/>
+          <w:sz w:val="24"/>
+          <w:szCs w:val="24"/>
+        </w:rPr>
+        <w:t>DataFrame,Gender</w:t>
+      </w:r>
+      <w:proofErr w:type="spellEnd"/>
+      <w:r>
+        <w:rPr>
+          <w:rFonts w:ascii="Arial" w:hAnsi="Arial" w:cs="Arial"/>
+          <w:sz w:val="24"/>
+          <w:szCs w:val="24"/>
+        </w:rPr>
+        <w:t>=="M")</w:t>
       </w:r>
     </w:p>
     <w:p>
@@ -4847,30 +6023,86 @@
           <w:szCs w:val="24"/>
         </w:rPr>
       </w:pPr>
-      <w:r>
-        <w:rPr>
-          <w:rFonts w:ascii="Arial" w:hAnsi="Arial" w:cs="Arial"/>
-          <w:sz w:val="24"/>
-          <w:szCs w:val="24"/>
-        </w:rPr>
-        <w:t>digits &lt;- as.character(z)</w:t>
-      </w:r>
-    </w:p>
-    <w:p>
-      <w:pPr>
-        <w:rPr>
-          <w:rFonts w:ascii="Arial" w:hAnsi="Arial" w:cs="Arial"/>
-          <w:sz w:val="24"/>
-          <w:szCs w:val="24"/>
-        </w:rPr>
-      </w:pPr>
-      <w:r>
-        <w:rPr>
-          <w:rFonts w:ascii="Arial" w:hAnsi="Arial" w:cs="Arial"/>
-          <w:sz w:val="24"/>
-          <w:szCs w:val="24"/>
-        </w:rPr>
-        <w:t>as.integer(digits)</w:t>
+      <w:proofErr w:type="spellStart"/>
+      <w:r>
+        <w:rPr>
+          <w:rFonts w:ascii="Arial" w:hAnsi="Arial" w:cs="Arial"/>
+          <w:sz w:val="24"/>
+          <w:szCs w:val="24"/>
+        </w:rPr>
+        <w:t>digits</w:t>
+      </w:r>
+      <w:proofErr w:type="spellEnd"/>
+      <w:r>
+        <w:rPr>
+          <w:rFonts w:ascii="Arial" w:hAnsi="Arial" w:cs="Arial"/>
+          <w:sz w:val="24"/>
+          <w:szCs w:val="24"/>
+        </w:rPr>
+        <w:t xml:space="preserve"> &lt;- </w:t>
+      </w:r>
+      <w:proofErr w:type="spellStart"/>
+      <w:r>
+        <w:rPr>
+          <w:rFonts w:ascii="Arial" w:hAnsi="Arial" w:cs="Arial"/>
+          <w:sz w:val="24"/>
+          <w:szCs w:val="24"/>
+        </w:rPr>
+        <w:t>as.character</w:t>
+      </w:r>
+      <w:proofErr w:type="spellEnd"/>
+      <w:r>
+        <w:rPr>
+          <w:rFonts w:ascii="Arial" w:hAnsi="Arial" w:cs="Arial"/>
+          <w:sz w:val="24"/>
+          <w:szCs w:val="24"/>
+        </w:rPr>
+        <w:t>(z)</w:t>
+      </w:r>
+    </w:p>
+    <w:p>
+      <w:pPr>
+        <w:rPr>
+          <w:rFonts w:ascii="Arial" w:hAnsi="Arial" w:cs="Arial"/>
+          <w:sz w:val="24"/>
+          <w:szCs w:val="24"/>
+        </w:rPr>
+      </w:pPr>
+      <w:proofErr w:type="spellStart"/>
+      <w:r>
+        <w:rPr>
+          <w:rFonts w:ascii="Arial" w:hAnsi="Arial" w:cs="Arial"/>
+          <w:sz w:val="24"/>
+          <w:szCs w:val="24"/>
+        </w:rPr>
+        <w:t>as.integer</w:t>
+      </w:r>
+      <w:proofErr w:type="spellEnd"/>
+      <w:r>
+        <w:rPr>
+          <w:rFonts w:ascii="Arial" w:hAnsi="Arial" w:cs="Arial"/>
+          <w:sz w:val="24"/>
+          <w:szCs w:val="24"/>
+        </w:rPr>
+        <w:t>(</w:t>
+      </w:r>
+      <w:proofErr w:type="spellStart"/>
+      <w:r>
+        <w:rPr>
+          <w:rFonts w:ascii="Arial" w:hAnsi="Arial" w:cs="Arial"/>
+          <w:sz w:val="24"/>
+          <w:szCs w:val="24"/>
+        </w:rPr>
+        <w:t>digits</w:t>
+      </w:r>
+      <w:proofErr w:type="spellEnd"/>
+      <w:r>
+        <w:rPr>
+          <w:rFonts w:ascii="Arial" w:hAnsi="Arial" w:cs="Arial"/>
+          <w:sz w:val="24"/>
+          <w:szCs w:val="24"/>
+        </w:rPr>
+        <w:t>)</w:t>
       </w:r>
     </w:p>
     <w:p>
@@ -4906,8 +6138,72 @@
           <w:sz w:val="24"/>
           <w:szCs w:val="24"/>
         </w:rPr>
-        <w:t xml:space="preserve"> Error in subset. object 'z' not found</w:t>
-      </w:r>
+        <w:t xml:space="preserve"> Error in </w:t>
+      </w:r>
+      <w:proofErr w:type="spellStart"/>
+      <w:r>
+        <w:rPr>
+          <w:rFonts w:ascii="Arial" w:hAnsi="Arial" w:cs="Arial"/>
+          <w:sz w:val="24"/>
+          <w:szCs w:val="24"/>
+        </w:rPr>
+        <w:t>subset</w:t>
+      </w:r>
+      <w:proofErr w:type="spellEnd"/>
+      <w:r>
+        <w:rPr>
+          <w:rFonts w:ascii="Arial" w:hAnsi="Arial" w:cs="Arial"/>
+          <w:sz w:val="24"/>
+          <w:szCs w:val="24"/>
+        </w:rPr>
+        <w:t xml:space="preserve">. </w:t>
+      </w:r>
+      <w:proofErr w:type="spellStart"/>
+      <w:r>
+        <w:rPr>
+          <w:rFonts w:ascii="Arial" w:hAnsi="Arial" w:cs="Arial"/>
+          <w:sz w:val="24"/>
+          <w:szCs w:val="24"/>
+        </w:rPr>
+        <w:t>object</w:t>
+      </w:r>
+      <w:proofErr w:type="spellEnd"/>
+      <w:r>
+        <w:rPr>
+          <w:rFonts w:ascii="Arial" w:hAnsi="Arial" w:cs="Arial"/>
+          <w:sz w:val="24"/>
+          <w:szCs w:val="24"/>
+        </w:rPr>
+        <w:t xml:space="preserve"> 'z' </w:t>
+      </w:r>
+      <w:proofErr w:type="spellStart"/>
+      <w:r>
+        <w:rPr>
+          <w:rFonts w:ascii="Arial" w:hAnsi="Arial" w:cs="Arial"/>
+          <w:sz w:val="24"/>
+          <w:szCs w:val="24"/>
+        </w:rPr>
+        <w:t>not</w:t>
+      </w:r>
+      <w:proofErr w:type="spellEnd"/>
+      <w:r>
+        <w:rPr>
+          <w:rFonts w:ascii="Arial" w:hAnsi="Arial" w:cs="Arial"/>
+          <w:sz w:val="24"/>
+          <w:szCs w:val="24"/>
+        </w:rPr>
+        <w:t xml:space="preserve"> </w:t>
+      </w:r>
+      <w:proofErr w:type="spellStart"/>
+      <w:r>
+        <w:rPr>
+          <w:rFonts w:ascii="Arial" w:hAnsi="Arial" w:cs="Arial"/>
+          <w:sz w:val="24"/>
+          <w:szCs w:val="24"/>
+        </w:rPr>
+        <w:t>found</w:t>
+      </w:r>
+      <w:proofErr w:type="spellEnd"/>
     </w:p>
     <w:p>
       <w:pPr>
@@ -5283,8 +6579,54 @@
           <w:sz w:val="24"/>
           <w:szCs w:val="24"/>
         </w:rPr>
-        <w:t xml:space="preserve"> Error: object 'k' not found</w:t>
-      </w:r>
+        <w:t xml:space="preserve"> Error: </w:t>
+      </w:r>
+      <w:proofErr w:type="spellStart"/>
+      <w:r>
+        <w:rPr>
+          <w:rFonts w:ascii="Arial" w:hAnsi="Arial" w:cs="Arial"/>
+          <w:sz w:val="24"/>
+          <w:szCs w:val="24"/>
+        </w:rPr>
+        <w:t>object</w:t>
+      </w:r>
+      <w:proofErr w:type="spellEnd"/>
+      <w:r>
+        <w:rPr>
+          <w:rFonts w:ascii="Arial" w:hAnsi="Arial" w:cs="Arial"/>
+          <w:sz w:val="24"/>
+          <w:szCs w:val="24"/>
+        </w:rPr>
+        <w:t xml:space="preserve"> 'k' </w:t>
+      </w:r>
+      <w:proofErr w:type="spellStart"/>
+      <w:r>
+        <w:rPr>
+          <w:rFonts w:ascii="Arial" w:hAnsi="Arial" w:cs="Arial"/>
+          <w:sz w:val="24"/>
+          <w:szCs w:val="24"/>
+        </w:rPr>
+        <w:t>not</w:t>
+      </w:r>
+      <w:proofErr w:type="spellEnd"/>
+      <w:r>
+        <w:rPr>
+          <w:rFonts w:ascii="Arial" w:hAnsi="Arial" w:cs="Arial"/>
+          <w:sz w:val="24"/>
+          <w:szCs w:val="24"/>
+        </w:rPr>
+        <w:t xml:space="preserve"> </w:t>
+      </w:r>
+      <w:proofErr w:type="spellStart"/>
+      <w:r>
+        <w:rPr>
+          <w:rFonts w:ascii="Arial" w:hAnsi="Arial" w:cs="Arial"/>
+          <w:sz w:val="24"/>
+          <w:szCs w:val="24"/>
+        </w:rPr>
+        <w:t>found</w:t>
+      </w:r>
+      <w:proofErr w:type="spellEnd"/>
     </w:p>
     <w:p>
       <w:pPr>
@@ -5337,7 +6679,25 @@
           <w:sz w:val="24"/>
           <w:szCs w:val="24"/>
         </w:rPr>
-        <w:t xml:space="preserve"> numeric(0)</w:t>
+        <w:t xml:space="preserve"> </w:t>
+      </w:r>
+      <w:proofErr w:type="spellStart"/>
+      <w:r>
+        <w:rPr>
+          <w:rFonts w:ascii="Arial" w:hAnsi="Arial" w:cs="Arial"/>
+          <w:sz w:val="24"/>
+          <w:szCs w:val="24"/>
+        </w:rPr>
+        <w:t>numeric</w:t>
+      </w:r>
+      <w:proofErr w:type="spellEnd"/>
+      <w:r>
+        <w:rPr>
+          <w:rFonts w:ascii="Arial" w:hAnsi="Arial" w:cs="Arial"/>
+          <w:sz w:val="24"/>
+          <w:szCs w:val="24"/>
+        </w:rPr>
+        <w:t>(0)</w:t>
       </w:r>
     </w:p>
     <w:p>
@@ -5384,41 +6744,93 @@
           <w:sz w:val="24"/>
           <w:szCs w:val="24"/>
         </w:rPr>
-        <w:t>Considere el data set AirPassenger incluido en R por defecto.</w:t>
-      </w:r>
-    </w:p>
-    <w:p>
-      <w:pPr>
-        <w:rPr>
-          <w:rFonts w:ascii="Arial" w:hAnsi="Arial" w:cs="Arial"/>
-          <w:sz w:val="24"/>
-          <w:szCs w:val="24"/>
-        </w:rPr>
-      </w:pPr>
-      <w:r>
-        <w:rPr>
-          <w:rFonts w:ascii="Arial" w:hAnsi="Arial" w:cs="Arial"/>
-          <w:sz w:val="24"/>
-          <w:szCs w:val="24"/>
-        </w:rPr>
-        <w:t>data(AirPassengers)</w:t>
-      </w:r>
-    </w:p>
-    <w:p>
-      <w:pPr>
-        <w:rPr>
-          <w:rFonts w:ascii="Arial" w:hAnsi="Arial" w:cs="Arial"/>
-          <w:sz w:val="24"/>
-          <w:szCs w:val="24"/>
-        </w:rPr>
-      </w:pPr>
-      <w:r>
-        <w:rPr>
-          <w:rFonts w:ascii="Arial" w:hAnsi="Arial" w:cs="Arial"/>
-          <w:sz w:val="24"/>
-          <w:szCs w:val="24"/>
-        </w:rPr>
-        <w:t>¿Cual declaración producirá la siguiente salida?</w:t>
+        <w:t xml:space="preserve">Considere el data set </w:t>
+      </w:r>
+      <w:proofErr w:type="spellStart"/>
+      <w:r>
+        <w:rPr>
+          <w:rFonts w:ascii="Arial" w:hAnsi="Arial" w:cs="Arial"/>
+          <w:sz w:val="24"/>
+          <w:szCs w:val="24"/>
+        </w:rPr>
+        <w:t>AirPassenger</w:t>
+      </w:r>
+      <w:proofErr w:type="spellEnd"/>
+      <w:r>
+        <w:rPr>
+          <w:rFonts w:ascii="Arial" w:hAnsi="Arial" w:cs="Arial"/>
+          <w:sz w:val="24"/>
+          <w:szCs w:val="24"/>
+        </w:rPr>
+        <w:t xml:space="preserve"> incluido en R por defecto.</w:t>
+      </w:r>
+    </w:p>
+    <w:p>
+      <w:pPr>
+        <w:rPr>
+          <w:rFonts w:ascii="Arial" w:hAnsi="Arial" w:cs="Arial"/>
+          <w:sz w:val="24"/>
+          <w:szCs w:val="24"/>
+        </w:rPr>
+      </w:pPr>
+      <w:r>
+        <w:rPr>
+          <w:rFonts w:ascii="Arial" w:hAnsi="Arial" w:cs="Arial"/>
+          <w:sz w:val="24"/>
+          <w:szCs w:val="24"/>
+        </w:rPr>
+        <w:t>data(</w:t>
+      </w:r>
+      <w:proofErr w:type="spellStart"/>
+      <w:r>
+        <w:rPr>
+          <w:rFonts w:ascii="Arial" w:hAnsi="Arial" w:cs="Arial"/>
+          <w:sz w:val="24"/>
+          <w:szCs w:val="24"/>
+        </w:rPr>
+        <w:t>AirPassengers</w:t>
+      </w:r>
+      <w:proofErr w:type="spellEnd"/>
+      <w:r>
+        <w:rPr>
+          <w:rFonts w:ascii="Arial" w:hAnsi="Arial" w:cs="Arial"/>
+          <w:sz w:val="24"/>
+          <w:szCs w:val="24"/>
+        </w:rPr>
+        <w:t>)</w:t>
+      </w:r>
+    </w:p>
+    <w:p>
+      <w:pPr>
+        <w:rPr>
+          <w:rFonts w:ascii="Arial" w:hAnsi="Arial" w:cs="Arial"/>
+          <w:sz w:val="24"/>
+          <w:szCs w:val="24"/>
+        </w:rPr>
+      </w:pPr>
+      <w:r>
+        <w:rPr>
+          <w:rFonts w:ascii="Arial" w:hAnsi="Arial" w:cs="Arial"/>
+          <w:sz w:val="24"/>
+          <w:szCs w:val="24"/>
+        </w:rPr>
+        <w:t>¿</w:t>
+      </w:r>
+      <w:r>
+        <w:rPr>
+          <w:rFonts w:ascii="Arial" w:hAnsi="Arial" w:cs="Arial"/>
+          <w:sz w:val="24"/>
+          <w:szCs w:val="24"/>
+        </w:rPr>
+        <w:t>Cuál</w:t>
+      </w:r>
+      <w:r>
+        <w:rPr>
+          <w:rFonts w:ascii="Arial" w:hAnsi="Arial" w:cs="Arial"/>
+          <w:sz w:val="24"/>
+          <w:szCs w:val="24"/>
+        </w:rPr>
+        <w:t xml:space="preserve"> declaración producirá la siguiente salida?</w:t>
       </w:r>
     </w:p>
     <w:p>
@@ -5488,17 +6900,72 @@
           <w:sz w:val="24"/>
           <w:szCs w:val="24"/>
         </w:rPr>
-        <w:t xml:space="preserve"> AirPassengers[time(AirPassengers) &gt;= 1949 &amp; time(AirPassengers) &lt; 1950, 12]</w:t>
-      </w:r>
-    </w:p>
-    <w:p>
-      <w:pPr>
-        <w:rPr>
-          <w:rFonts w:ascii="Arial" w:hAnsi="Arial" w:cs="Arial"/>
-          <w:sz w:val="24"/>
-          <w:szCs w:val="24"/>
-        </w:rPr>
-      </w:pPr>
+        <w:t xml:space="preserve"> </w:t>
+      </w:r>
+      <w:proofErr w:type="spellStart"/>
+      <w:r>
+        <w:rPr>
+          <w:rFonts w:ascii="Arial" w:hAnsi="Arial" w:cs="Arial"/>
+          <w:sz w:val="24"/>
+          <w:szCs w:val="24"/>
+        </w:rPr>
+        <w:t>AirPassengers</w:t>
+      </w:r>
+      <w:proofErr w:type="spellEnd"/>
+      <w:r>
+        <w:rPr>
+          <w:rFonts w:ascii="Arial" w:hAnsi="Arial" w:cs="Arial"/>
+          <w:sz w:val="24"/>
+          <w:szCs w:val="24"/>
+        </w:rPr>
+        <w:t>[time(</w:t>
+      </w:r>
+      <w:proofErr w:type="spellStart"/>
+      <w:r>
+        <w:rPr>
+          <w:rFonts w:ascii="Arial" w:hAnsi="Arial" w:cs="Arial"/>
+          <w:sz w:val="24"/>
+          <w:szCs w:val="24"/>
+        </w:rPr>
+        <w:t>AirPassengers</w:t>
+      </w:r>
+      <w:proofErr w:type="spellEnd"/>
+      <w:r>
+        <w:rPr>
+          <w:rFonts w:ascii="Arial" w:hAnsi="Arial" w:cs="Arial"/>
+          <w:sz w:val="24"/>
+          <w:szCs w:val="24"/>
+        </w:rPr>
+        <w:t>) &gt;= 1949 &amp; time(</w:t>
+      </w:r>
+      <w:proofErr w:type="spellStart"/>
+      <w:r>
+        <w:rPr>
+          <w:rFonts w:ascii="Arial" w:hAnsi="Arial" w:cs="Arial"/>
+          <w:sz w:val="24"/>
+          <w:szCs w:val="24"/>
+        </w:rPr>
+        <w:t>AirPassengers</w:t>
+      </w:r>
+      <w:proofErr w:type="spellEnd"/>
+      <w:r>
+        <w:rPr>
+          <w:rFonts w:ascii="Arial" w:hAnsi="Arial" w:cs="Arial"/>
+          <w:sz w:val="24"/>
+          <w:szCs w:val="24"/>
+        </w:rPr>
+        <w:t>) &lt; 1950, 12]</w:t>
+      </w:r>
+    </w:p>
+    <w:p>
+      <w:pPr>
+        <w:rPr>
+          <w:rFonts w:ascii="Arial" w:hAnsi="Arial" w:cs="Arial"/>
+          <w:sz w:val="24"/>
+          <w:szCs w:val="24"/>
+        </w:rPr>
+      </w:pPr>
+      <w:proofErr w:type="spellStart"/>
       <w:r>
         <w:rPr>
           <w:rFonts w:ascii="Arial" w:hAnsi="Arial" w:cs="Arial"/>
@@ -5515,17 +6982,63 @@
           <w:sz w:val="24"/>
           <w:szCs w:val="24"/>
         </w:rPr>
-        <w:t>AirPassengers[AirPassengers &gt;= 1949 &amp; AirPassengers &lt; 1950]</w:t>
-      </w:r>
-    </w:p>
-    <w:p>
-      <w:pPr>
-        <w:rPr>
-          <w:rFonts w:ascii="Arial" w:hAnsi="Arial" w:cs="Arial"/>
-          <w:sz w:val="24"/>
-          <w:szCs w:val="24"/>
-        </w:rPr>
-      </w:pPr>
+        <w:t>AirPassengers</w:t>
+      </w:r>
+      <w:proofErr w:type="spellEnd"/>
+      <w:r>
+        <w:rPr>
+          <w:rFonts w:ascii="Arial" w:hAnsi="Arial" w:cs="Arial"/>
+          <w:sz w:val="24"/>
+          <w:szCs w:val="24"/>
+        </w:rPr>
+        <w:t>[</w:t>
+      </w:r>
+      <w:proofErr w:type="spellStart"/>
+      <w:r>
+        <w:rPr>
+          <w:rFonts w:ascii="Arial" w:hAnsi="Arial" w:cs="Arial"/>
+          <w:sz w:val="24"/>
+          <w:szCs w:val="24"/>
+        </w:rPr>
+        <w:t>AirPassengers</w:t>
+      </w:r>
+      <w:proofErr w:type="spellEnd"/>
+      <w:r>
+        <w:rPr>
+          <w:rFonts w:ascii="Arial" w:hAnsi="Arial" w:cs="Arial"/>
+          <w:sz w:val="24"/>
+          <w:szCs w:val="24"/>
+        </w:rPr>
+        <w:t xml:space="preserve"> &gt;= 1949 &amp; </w:t>
+      </w:r>
+      <w:proofErr w:type="spellStart"/>
+      <w:r>
+        <w:rPr>
+          <w:rFonts w:ascii="Arial" w:hAnsi="Arial" w:cs="Arial"/>
+          <w:sz w:val="24"/>
+          <w:szCs w:val="24"/>
+        </w:rPr>
+        <w:t>AirPassengers</w:t>
+      </w:r>
+      <w:proofErr w:type="spellEnd"/>
+      <w:r>
+        <w:rPr>
+          <w:rFonts w:ascii="Arial" w:hAnsi="Arial" w:cs="Arial"/>
+          <w:sz w:val="24"/>
+          <w:szCs w:val="24"/>
+        </w:rPr>
+        <w:t xml:space="preserve"> &lt; 1950]</w:t>
+      </w:r>
+    </w:p>
+    <w:p>
+      <w:pPr>
+        <w:rPr>
+          <w:rFonts w:ascii="Arial" w:hAnsi="Arial" w:cs="Arial"/>
+          <w:sz w:val="24"/>
+          <w:szCs w:val="24"/>
+        </w:rPr>
+      </w:pPr>
+      <w:proofErr w:type="spellStart"/>
       <w:r>
         <w:rPr>
           <w:rFonts w:ascii="Arial" w:hAnsi="Arial" w:cs="Arial"/>
@@ -5542,17 +7055,63 @@
           <w:sz w:val="24"/>
           <w:szCs w:val="24"/>
         </w:rPr>
-        <w:t>AirPassengers[time(AirPassengers) &gt;= 1949 &amp; time(AirPassengers) &lt; 1950]</w:t>
-      </w:r>
-    </w:p>
-    <w:p>
-      <w:pPr>
-        <w:rPr>
-          <w:rFonts w:ascii="Arial" w:hAnsi="Arial" w:cs="Arial"/>
-          <w:sz w:val="24"/>
-          <w:szCs w:val="24"/>
-        </w:rPr>
-      </w:pPr>
+        <w:t>AirPassengers</w:t>
+      </w:r>
+      <w:proofErr w:type="spellEnd"/>
+      <w:r>
+        <w:rPr>
+          <w:rFonts w:ascii="Arial" w:hAnsi="Arial" w:cs="Arial"/>
+          <w:sz w:val="24"/>
+          <w:szCs w:val="24"/>
+        </w:rPr>
+        <w:t>[time(</w:t>
+      </w:r>
+      <w:proofErr w:type="spellStart"/>
+      <w:r>
+        <w:rPr>
+          <w:rFonts w:ascii="Arial" w:hAnsi="Arial" w:cs="Arial"/>
+          <w:sz w:val="24"/>
+          <w:szCs w:val="24"/>
+        </w:rPr>
+        <w:t>AirPassengers</w:t>
+      </w:r>
+      <w:proofErr w:type="spellEnd"/>
+      <w:r>
+        <w:rPr>
+          <w:rFonts w:ascii="Arial" w:hAnsi="Arial" w:cs="Arial"/>
+          <w:sz w:val="24"/>
+          <w:szCs w:val="24"/>
+        </w:rPr>
+        <w:t>) &gt;= 1949 &amp; time(</w:t>
+      </w:r>
+      <w:proofErr w:type="spellStart"/>
+      <w:r>
+        <w:rPr>
+          <w:rFonts w:ascii="Arial" w:hAnsi="Arial" w:cs="Arial"/>
+          <w:sz w:val="24"/>
+          <w:szCs w:val="24"/>
+        </w:rPr>
+        <w:t>AirPassengers</w:t>
+      </w:r>
+      <w:proofErr w:type="spellEnd"/>
+      <w:r>
+        <w:rPr>
+          <w:rFonts w:ascii="Arial" w:hAnsi="Arial" w:cs="Arial"/>
+          <w:sz w:val="24"/>
+          <w:szCs w:val="24"/>
+        </w:rPr>
+        <w:t>) &lt; 1950]</w:t>
+      </w:r>
+    </w:p>
+    <w:p>
+      <w:pPr>
+        <w:rPr>
+          <w:rFonts w:ascii="Arial" w:hAnsi="Arial" w:cs="Arial"/>
+          <w:sz w:val="24"/>
+          <w:szCs w:val="24"/>
+        </w:rPr>
+      </w:pPr>
+      <w:proofErr w:type="spellStart"/>
       <w:r>
         <w:rPr>
           <w:rFonts w:ascii="Arial" w:hAnsi="Arial" w:cs="Arial"/>
@@ -5569,7 +7128,52 @@
           <w:sz w:val="24"/>
           <w:szCs w:val="24"/>
         </w:rPr>
-        <w:t>AirPassengers[AirPassengers &gt;= 1949 &amp; AirPassengers &lt; 1950, 12]</w:t>
+        <w:t>AirPassengers</w:t>
+      </w:r>
+      <w:proofErr w:type="spellEnd"/>
+      <w:r>
+        <w:rPr>
+          <w:rFonts w:ascii="Arial" w:hAnsi="Arial" w:cs="Arial"/>
+          <w:sz w:val="24"/>
+          <w:szCs w:val="24"/>
+        </w:rPr>
+        <w:t>[</w:t>
+      </w:r>
+      <w:proofErr w:type="spellStart"/>
+      <w:r>
+        <w:rPr>
+          <w:rFonts w:ascii="Arial" w:hAnsi="Arial" w:cs="Arial"/>
+          <w:sz w:val="24"/>
+          <w:szCs w:val="24"/>
+        </w:rPr>
+        <w:t>AirPassengers</w:t>
+      </w:r>
+      <w:proofErr w:type="spellEnd"/>
+      <w:r>
+        <w:rPr>
+          <w:rFonts w:ascii="Arial" w:hAnsi="Arial" w:cs="Arial"/>
+          <w:sz w:val="24"/>
+          <w:szCs w:val="24"/>
+        </w:rPr>
+        <w:t xml:space="preserve"> &gt;= 1949 &amp; </w:t>
+      </w:r>
+      <w:proofErr w:type="spellStart"/>
+      <w:r>
+        <w:rPr>
+          <w:rFonts w:ascii="Arial" w:hAnsi="Arial" w:cs="Arial"/>
+          <w:sz w:val="24"/>
+          <w:szCs w:val="24"/>
+        </w:rPr>
+        <w:t>AirPassengers</w:t>
+      </w:r>
+      <w:proofErr w:type="spellEnd"/>
+      <w:r>
+        <w:rPr>
+          <w:rFonts w:ascii="Arial" w:hAnsi="Arial" w:cs="Arial"/>
+          <w:sz w:val="24"/>
+          <w:szCs w:val="24"/>
+        </w:rPr>
+        <w:t xml:space="preserve"> &lt; 1950, 12]</w:t>
       </w:r>
     </w:p>
     <w:p>
@@ -5999,30 +7603,50 @@
           <w:szCs w:val="24"/>
         </w:rPr>
       </w:pPr>
-      <w:r>
-        <w:rPr>
-          <w:rFonts w:ascii="Arial" w:hAnsi="Arial" w:cs="Arial"/>
-          <w:sz w:val="24"/>
-          <w:szCs w:val="24"/>
-        </w:rPr>
-        <w:t>count(is.na(X))</w:t>
-      </w:r>
-    </w:p>
-    <w:p>
-      <w:pPr>
-        <w:rPr>
-          <w:rFonts w:ascii="Arial" w:hAnsi="Arial" w:cs="Arial"/>
-          <w:sz w:val="24"/>
-          <w:szCs w:val="24"/>
-        </w:rPr>
-      </w:pPr>
-      <w:r>
-        <w:rPr>
-          <w:rFonts w:ascii="Arial" w:hAnsi="Arial" w:cs="Arial"/>
-          <w:sz w:val="24"/>
-          <w:szCs w:val="24"/>
-        </w:rPr>
-        <w:t>length(is.na(x))</w:t>
+      <w:proofErr w:type="spellStart"/>
+      <w:r>
+        <w:rPr>
+          <w:rFonts w:ascii="Arial" w:hAnsi="Arial" w:cs="Arial"/>
+          <w:sz w:val="24"/>
+          <w:szCs w:val="24"/>
+        </w:rPr>
+        <w:t>count</w:t>
+      </w:r>
+      <w:proofErr w:type="spellEnd"/>
+      <w:r>
+        <w:rPr>
+          <w:rFonts w:ascii="Arial" w:hAnsi="Arial" w:cs="Arial"/>
+          <w:sz w:val="24"/>
+          <w:szCs w:val="24"/>
+        </w:rPr>
+        <w:t>(is.na(X))</w:t>
+      </w:r>
+    </w:p>
+    <w:p>
+      <w:pPr>
+        <w:rPr>
+          <w:rFonts w:ascii="Arial" w:hAnsi="Arial" w:cs="Arial"/>
+          <w:sz w:val="24"/>
+          <w:szCs w:val="24"/>
+        </w:rPr>
+      </w:pPr>
+      <w:proofErr w:type="spellStart"/>
+      <w:r>
+        <w:rPr>
+          <w:rFonts w:ascii="Arial" w:hAnsi="Arial" w:cs="Arial"/>
+          <w:sz w:val="24"/>
+          <w:szCs w:val="24"/>
+        </w:rPr>
+        <w:t>length</w:t>
+      </w:r>
+      <w:proofErr w:type="spellEnd"/>
+      <w:r>
+        <w:rPr>
+          <w:rFonts w:ascii="Arial" w:hAnsi="Arial" w:cs="Arial"/>
+          <w:sz w:val="24"/>
+          <w:szCs w:val="24"/>
+        </w:rPr>
+        <w:t>(is.na(x))</w:t>
       </w:r>
     </w:p>
     <w:p>
@@ -6050,13 +7674,23 @@
           <w:szCs w:val="24"/>
         </w:rPr>
       </w:pPr>
-      <w:r>
-        <w:rPr>
-          <w:rFonts w:ascii="Arial" w:hAnsi="Arial" w:cs="Arial"/>
-          <w:sz w:val="24"/>
-          <w:szCs w:val="24"/>
-        </w:rPr>
-        <w:t>count(!is.na(x))</w:t>
+      <w:proofErr w:type="spellStart"/>
+      <w:r>
+        <w:rPr>
+          <w:rFonts w:ascii="Arial" w:hAnsi="Arial" w:cs="Arial"/>
+          <w:sz w:val="24"/>
+          <w:szCs w:val="24"/>
+        </w:rPr>
+        <w:t>count</w:t>
+      </w:r>
+      <w:proofErr w:type="spellEnd"/>
+      <w:r>
+        <w:rPr>
+          <w:rFonts w:ascii="Arial" w:hAnsi="Arial" w:cs="Arial"/>
+          <w:sz w:val="24"/>
+          <w:szCs w:val="24"/>
+        </w:rPr>
+        <w:t>(!is.na(x))</w:t>
       </w:r>
     </w:p>
     <w:p>

</xml_diff>

<commit_message>
Cambios en los cursos
</commit_message>
<xml_diff>
--- a/documentos/S0/02_Vectores.docx
+++ b/documentos/S0/02_Vectores.docx
@@ -3673,16 +3673,14 @@
         </w:rPr>
         <w:t xml:space="preserve">Por ello se puede acceder a los registros contando por el </w:t>
       </w:r>
-      <w:proofErr w:type="spellStart"/>
-      <w:r>
-        <w:rPr>
-          <w:rFonts w:ascii="Arial" w:hAnsi="Arial" w:cs="Arial"/>
-          <w:sz w:val="24"/>
-          <w:szCs w:val="24"/>
-        </w:rPr>
-        <w:t>numero</w:t>
-      </w:r>
-      <w:proofErr w:type="spellEnd"/>
+      <w:r>
+        <w:rPr>
+          <w:rFonts w:ascii="Arial" w:hAnsi="Arial" w:cs="Arial"/>
+          <w:sz w:val="24"/>
+          <w:szCs w:val="24"/>
+        </w:rPr>
+        <w:t>número</w:t>
+      </w:r>
       <w:r>
         <w:rPr>
           <w:rFonts w:ascii="Arial" w:hAnsi="Arial" w:cs="Arial"/>

</xml_diff>